<commit_message>
Correção e revisão do texto.
</commit_message>
<xml_diff>
--- a/Relatorio tecnico.docx
+++ b/Relatorio tecnico.docx
@@ -63,8 +63,20 @@
           <w:sz w:val="24"/>
           <w:szCs w:val="24"/>
         </w:rPr>
-        <w:t>Lato Sensu</w:t>
-      </w:r>
+        <w:t xml:space="preserve">Lato </w:t>
+      </w:r>
+      <w:proofErr w:type="spellStart"/>
+      <w:r>
+        <w:rPr>
+          <w:rFonts w:ascii="Arial" w:hAnsi="Arial" w:cs="Arial"/>
+          <w:b/>
+          <w:i/>
+          <w:sz w:val="24"/>
+          <w:szCs w:val="24"/>
+        </w:rPr>
+        <w:t>Sensu</w:t>
+      </w:r>
+      <w:proofErr w:type="spellEnd"/>
       <w:r>
         <w:rPr>
           <w:rFonts w:ascii="Arial" w:hAnsi="Arial" w:cs="Arial"/>
@@ -191,6 +203,7 @@
           <w:szCs w:val="24"/>
         </w:rPr>
       </w:pPr>
+      <w:proofErr w:type="spellStart"/>
       <w:r>
         <w:rPr>
           <w:rFonts w:ascii="Arial" w:hAnsi="Arial" w:cs="Arial"/>
@@ -198,7 +211,17 @@
           <w:sz w:val="24"/>
           <w:szCs w:val="24"/>
         </w:rPr>
-        <w:t>Fellipe Augusto Oliveira Santos Lopes</w:t>
+        <w:t>Fellipe</w:t>
+      </w:r>
+      <w:proofErr w:type="spellEnd"/>
+      <w:r>
+        <w:rPr>
+          <w:rFonts w:ascii="Arial" w:hAnsi="Arial" w:cs="Arial"/>
+          <w:b/>
+          <w:sz w:val="24"/>
+          <w:szCs w:val="24"/>
+        </w:rPr>
+        <w:t xml:space="preserve"> Augusto Oliveira Santos Lopes</w:t>
       </w:r>
     </w:p>
     <w:p>
@@ -492,7 +515,12 @@
           <w:shd w:val="clear" w:color="auto" w:fill="FFFFFF"/>
         </w:rPr>
       </w:pPr>
-      <w:r>
+    </w:p>
+    <w:p>
+      <w:pPr>
+        <w:suppressAutoHyphens/>
+        <w:spacing w:after="0" w:line="360" w:lineRule="auto"/>
+        <w:jc w:val="center"/>
         <w:rPr>
           <w:rFonts w:ascii="Arial" w:hAnsi="Arial" w:cs="Arial"/>
           <w:color w:val="222222"/>
@@ -500,8 +528,7 @@
           <w:szCs w:val="24"/>
           <w:shd w:val="clear" w:color="auto" w:fill="FFFFFF"/>
         </w:rPr>
-        <w:t xml:space="preserve">Belo Horizonte </w:t>
-      </w:r>
+      </w:pPr>
       <w:r>
         <w:rPr>
           <w:rFonts w:ascii="Arial" w:hAnsi="Arial" w:cs="Arial"/>
@@ -510,7 +537,7 @@
           <w:szCs w:val="24"/>
           <w:shd w:val="clear" w:color="auto" w:fill="FFFFFF"/>
         </w:rPr>
-        <w:t>-</w:t>
+        <w:t xml:space="preserve">Belo Horizonte </w:t>
       </w:r>
       <w:r>
         <w:rPr>
@@ -520,14 +547,9 @@
           <w:szCs w:val="24"/>
           <w:shd w:val="clear" w:color="auto" w:fill="FFFFFF"/>
         </w:rPr>
-        <w:t xml:space="preserve"> MG</w:t>
-      </w:r>
-    </w:p>
-    <w:p>
-      <w:pPr>
-        <w:suppressAutoHyphens/>
-        <w:spacing w:after="0" w:line="360" w:lineRule="auto"/>
-        <w:jc w:val="center"/>
+        <w:t>-</w:t>
+      </w:r>
+      <w:r>
         <w:rPr>
           <w:rFonts w:ascii="Arial" w:hAnsi="Arial" w:cs="Arial"/>
           <w:color w:val="222222"/>
@@ -535,16 +557,7 @@
           <w:szCs w:val="24"/>
           <w:shd w:val="clear" w:color="auto" w:fill="FFFFFF"/>
         </w:rPr>
-      </w:pPr>
-      <w:r>
-        <w:rPr>
-          <w:rFonts w:ascii="Arial" w:hAnsi="Arial" w:cs="Arial"/>
-          <w:color w:val="222222"/>
-          <w:sz w:val="24"/>
-          <w:szCs w:val="24"/>
-          <w:shd w:val="clear" w:color="auto" w:fill="FFFFFF"/>
-        </w:rPr>
-        <w:t>2020</w:t>
+        <w:t xml:space="preserve"> MG</w:t>
       </w:r>
     </w:p>
     <w:p>
@@ -564,13 +577,12 @@
       <w:r>
         <w:rPr>
           <w:rFonts w:ascii="Arial" w:hAnsi="Arial" w:cs="Arial"/>
-          <w:b/>
           <w:color w:val="222222"/>
           <w:sz w:val="24"/>
           <w:szCs w:val="24"/>
           <w:shd w:val="clear" w:color="auto" w:fill="FFFFFF"/>
         </w:rPr>
-        <w:br w:type="page"/>
+        <w:t>2020</w:t>
       </w:r>
       <w:r>
         <w:rPr>
@@ -581,15 +593,10 @@
           <w:szCs w:val="24"/>
           <w:shd w:val="clear" w:color="auto" w:fill="FFFFFF"/>
         </w:rPr>
-        <w:lastRenderedPageBreak/>
-        <w:t>Fellipe Augusto Oliveira Santos Lopes</w:t>
-      </w:r>
-    </w:p>
-    <w:p>
-      <w:pPr>
-        <w:suppressAutoHyphens/>
-        <w:spacing w:after="0" w:line="360" w:lineRule="auto"/>
-        <w:jc w:val="center"/>
+        <w:br w:type="page"/>
+      </w:r>
+      <w:proofErr w:type="spellStart"/>
+      <w:r>
         <w:rPr>
           <w:rFonts w:ascii="Arial" w:hAnsi="Arial" w:cs="Arial"/>
           <w:b/>
@@ -598,13 +605,11 @@
           <w:szCs w:val="24"/>
           <w:shd w:val="clear" w:color="auto" w:fill="FFFFFF"/>
         </w:rPr>
-      </w:pPr>
-    </w:p>
-    <w:p>
-      <w:pPr>
-        <w:suppressAutoHyphens/>
-        <w:spacing w:after="0" w:line="360" w:lineRule="auto"/>
-        <w:jc w:val="center"/>
+        <w:lastRenderedPageBreak/>
+        <w:t>Fellipe</w:t>
+      </w:r>
+      <w:proofErr w:type="spellEnd"/>
+      <w:r>
         <w:rPr>
           <w:rFonts w:ascii="Arial" w:hAnsi="Arial" w:cs="Arial"/>
           <w:b/>
@@ -613,7 +618,8 @@
           <w:szCs w:val="24"/>
           <w:shd w:val="clear" w:color="auto" w:fill="FFFFFF"/>
         </w:rPr>
-      </w:pPr>
+        <w:t xml:space="preserve"> Augusto Oliveira Santos Lopes</w:t>
+      </w:r>
     </w:p>
     <w:p>
       <w:pPr>
@@ -674,7 +680,12 @@
           <w:shd w:val="clear" w:color="auto" w:fill="FFFFFF"/>
         </w:rPr>
       </w:pPr>
-      <w:r>
+    </w:p>
+    <w:p>
+      <w:pPr>
+        <w:suppressAutoHyphens/>
+        <w:spacing w:after="0" w:line="360" w:lineRule="auto"/>
+        <w:jc w:val="center"/>
         <w:rPr>
           <w:rFonts w:ascii="Arial" w:hAnsi="Arial" w:cs="Arial"/>
           <w:b/>
@@ -683,6 +694,31 @@
           <w:szCs w:val="24"/>
           <w:shd w:val="clear" w:color="auto" w:fill="FFFFFF"/>
         </w:rPr>
+      </w:pPr>
+    </w:p>
+    <w:p>
+      <w:pPr>
+        <w:suppressAutoHyphens/>
+        <w:spacing w:after="0" w:line="360" w:lineRule="auto"/>
+        <w:jc w:val="center"/>
+        <w:rPr>
+          <w:rFonts w:ascii="Arial" w:hAnsi="Arial" w:cs="Arial"/>
+          <w:b/>
+          <w:color w:val="222222"/>
+          <w:sz w:val="24"/>
+          <w:szCs w:val="24"/>
+          <w:shd w:val="clear" w:color="auto" w:fill="FFFFFF"/>
+        </w:rPr>
+      </w:pPr>
+      <w:r>
+        <w:rPr>
+          <w:rFonts w:ascii="Arial" w:hAnsi="Arial" w:cs="Arial"/>
+          <w:b/>
+          <w:color w:val="222222"/>
+          <w:sz w:val="24"/>
+          <w:szCs w:val="24"/>
+          <w:shd w:val="clear" w:color="auto" w:fill="FFFFFF"/>
+        </w:rPr>
         <w:t>APLICAÇÃO DE TÉCNICAS DE APRENDIZADO DE MÁQUINA PARA CLASSIFICAÇÃO INTERNACIONAL DE DOENÇAS</w:t>
       </w:r>
     </w:p>
@@ -1155,7 +1191,7 @@
         </w:rPr>
         <w:fldChar w:fldCharType="separate"/>
       </w:r>
-      <w:hyperlink w:anchor="_Toc53444987" w:history="1">
+      <w:hyperlink w:anchor="_Toc53537008" w:history="1">
         <w:r>
           <w:rPr>
             <w:rStyle w:val="Hyperlink"/>
@@ -1178,7 +1214,7 @@
           <w:rPr>
             <w:webHidden/>
           </w:rPr>
-          <w:instrText xml:space="preserve"> PAGEREF _Toc53444987 \h </w:instrText>
+          <w:instrText xml:space="preserve"> PAGEREF _Toc53537008 \h </w:instrText>
         </w:r>
         <w:r>
           <w:rPr>
@@ -1218,7 +1254,7 @@
           <w:sz w:val="22"/>
         </w:rPr>
       </w:pPr>
-      <w:hyperlink w:anchor="_Toc53444988" w:history="1">
+      <w:hyperlink w:anchor="_Toc53537009" w:history="1">
         <w:r>
           <w:rPr>
             <w:rStyle w:val="Hyperlink"/>
@@ -1258,7 +1294,7 @@
           <w:rPr>
             <w:webHidden/>
           </w:rPr>
-          <w:instrText xml:space="preserve"> PAGEREF _Toc53444988 \h </w:instrText>
+          <w:instrText xml:space="preserve"> PAGEREF _Toc53537009 \h </w:instrText>
         </w:r>
         <w:r>
           <w:rPr>
@@ -1295,7 +1331,7 @@
           <w:sz w:val="22"/>
         </w:rPr>
       </w:pPr>
-      <w:hyperlink w:anchor="_Toc53444989" w:history="1">
+      <w:hyperlink w:anchor="_Toc53537010" w:history="1">
         <w:r>
           <w:rPr>
             <w:rStyle w:val="Hyperlink"/>
@@ -1319,7 +1355,7 @@
           <w:rPr>
             <w:webHidden/>
           </w:rPr>
-          <w:instrText xml:space="preserve"> PAGEREF _Toc53444989 \h </w:instrText>
+          <w:instrText xml:space="preserve"> PAGEREF _Toc53537010 \h </w:instrText>
         </w:r>
         <w:r>
           <w:rPr>
@@ -1355,7 +1391,7 @@
           <w:sz w:val="22"/>
         </w:rPr>
       </w:pPr>
-      <w:hyperlink w:anchor="_Toc53444990" w:history="1">
+      <w:hyperlink w:anchor="_Toc53537011" w:history="1">
         <w:r>
           <w:rPr>
             <w:rStyle w:val="Hyperlink"/>
@@ -1378,7 +1414,7 @@
           <w:rPr>
             <w:webHidden/>
           </w:rPr>
-          <w:instrText xml:space="preserve"> PAGEREF _Toc53444990 \h </w:instrText>
+          <w:instrText xml:space="preserve"> PAGEREF _Toc53537011 \h </w:instrText>
         </w:r>
         <w:r>
           <w:rPr>
@@ -1414,7 +1450,7 @@
           <w:sz w:val="22"/>
         </w:rPr>
       </w:pPr>
-      <w:hyperlink w:anchor="_Toc53444991" w:history="1">
+      <w:hyperlink w:anchor="_Toc53537012" w:history="1">
         <w:r>
           <w:rPr>
             <w:rStyle w:val="Hyperlink"/>
@@ -1437,7 +1473,7 @@
           <w:rPr>
             <w:webHidden/>
           </w:rPr>
-          <w:instrText xml:space="preserve"> PAGEREF _Toc53444991 \h </w:instrText>
+          <w:instrText xml:space="preserve"> PAGEREF _Toc53537012 \h </w:instrText>
         </w:r>
         <w:r>
           <w:rPr>
@@ -1473,7 +1509,7 @@
           <w:sz w:val="22"/>
         </w:rPr>
       </w:pPr>
-      <w:hyperlink w:anchor="_Toc53444992" w:history="1">
+      <w:hyperlink w:anchor="_Toc53537013" w:history="1">
         <w:r>
           <w:rPr>
             <w:rStyle w:val="Hyperlink"/>
@@ -1496,7 +1532,7 @@
           <w:rPr>
             <w:webHidden/>
           </w:rPr>
-          <w:instrText xml:space="preserve"> PAGEREF _Toc53444992 \h </w:instrText>
+          <w:instrText xml:space="preserve"> PAGEREF _Toc53537013 \h </w:instrText>
         </w:r>
         <w:r>
           <w:rPr>
@@ -1532,7 +1568,7 @@
           <w:sz w:val="22"/>
         </w:rPr>
       </w:pPr>
-      <w:hyperlink w:anchor="_Toc53444993" w:history="1">
+      <w:hyperlink w:anchor="_Toc53537014" w:history="1">
         <w:r>
           <w:rPr>
             <w:rStyle w:val="Hyperlink"/>
@@ -1555,7 +1591,7 @@
           <w:rPr>
             <w:webHidden/>
           </w:rPr>
-          <w:instrText xml:space="preserve"> PAGEREF _Toc53444993 \h </w:instrText>
+          <w:instrText xml:space="preserve"> PAGEREF _Toc53537014 \h </w:instrText>
         </w:r>
         <w:r>
           <w:rPr>
@@ -1591,7 +1627,7 @@
           <w:sz w:val="22"/>
         </w:rPr>
       </w:pPr>
-      <w:hyperlink w:anchor="_Toc53444994" w:history="1">
+      <w:hyperlink w:anchor="_Toc53537015" w:history="1">
         <w:r>
           <w:rPr>
             <w:rStyle w:val="Hyperlink"/>
@@ -1614,7 +1650,7 @@
           <w:rPr>
             <w:webHidden/>
           </w:rPr>
-          <w:instrText xml:space="preserve"> PAGEREF _Toc53444994 \h </w:instrText>
+          <w:instrText xml:space="preserve"> PAGEREF _Toc53537015 \h </w:instrText>
         </w:r>
         <w:r>
           <w:rPr>
@@ -1650,7 +1686,7 @@
           <w:sz w:val="22"/>
         </w:rPr>
       </w:pPr>
-      <w:hyperlink w:anchor="_Toc53444995" w:history="1">
+      <w:hyperlink w:anchor="_Toc53537016" w:history="1">
         <w:r>
           <w:rPr>
             <w:rStyle w:val="Hyperlink"/>
@@ -1673,7 +1709,7 @@
           <w:rPr>
             <w:webHidden/>
           </w:rPr>
-          <w:instrText xml:space="preserve"> PAGEREF _Toc53444995 \h </w:instrText>
+          <w:instrText xml:space="preserve"> PAGEREF _Toc53537016 \h </w:instrText>
         </w:r>
         <w:r>
           <w:rPr>
@@ -1768,7 +1804,7 @@
           <w:lang w:eastAsia="pt-BR"/>
         </w:rPr>
       </w:pPr>
-      <w:bookmarkStart w:id="0" w:name="_Toc53444987"/>
+      <w:bookmarkStart w:id="0" w:name="_Toc53537008"/>
       <w:r>
         <w:rPr>
           <w:lang w:eastAsia="pt-BR"/>
@@ -1835,7 +1871,21 @@
         <w:rPr>
           <w:lang w:eastAsia="pt-BR"/>
         </w:rPr>
-        <w:t>Além disso, integra a Rede Regional de Atenção a Saúde (RRAS – 10) do Departamento Regional de Saúde de Marília, estado de São Paulo, englobando 5 microrregiões de saúde: Marília, Assis, Ourinhos, Tupã e Adamantina.</w:t>
+        <w:t xml:space="preserve">Além disso, integra a Rede Regional de Atenção a Saúde (RRAS – 10) do Departamento Regional de Saúde de Marília, estado de São Paulo, englobando </w:t>
+      </w:r>
+      <w:proofErr w:type="gramStart"/>
+      <w:r>
+        <w:rPr>
+          <w:lang w:eastAsia="pt-BR"/>
+        </w:rPr>
+        <w:t>5</w:t>
+      </w:r>
+      <w:proofErr w:type="gramEnd"/>
+      <w:r>
+        <w:rPr>
+          <w:lang w:eastAsia="pt-BR"/>
+        </w:rPr>
+        <w:t xml:space="preserve"> microrregiões de saúde: Marília, Assis, Ourinhos, Tupã e Adamantina.</w:t>
       </w:r>
     </w:p>
     <w:p>
@@ -1863,7 +1913,7 @@
           <w:lang w:eastAsia="pt-BR"/>
         </w:rPr>
       </w:pPr>
-      <w:bookmarkStart w:id="1" w:name="_Toc53444988"/>
+      <w:bookmarkStart w:id="1" w:name="_Toc53537009"/>
       <w:r>
         <w:rPr>
           <w:rFonts w:cs="Arial"/>
@@ -2063,7 +2113,19 @@
         <w:rPr>
           <w:lang w:eastAsia="pt-BR"/>
         </w:rPr>
-        <w:t xml:space="preserve">olicitar exames, com o intuito de auxiliar </w:t>
+        <w:t>olicitar exames</w:t>
+      </w:r>
+      <w:r>
+        <w:rPr>
+          <w:lang w:eastAsia="pt-BR"/>
+        </w:rPr>
+        <w:t xml:space="preserve"> </w:t>
+      </w:r>
+      <w:r>
+        <w:rPr>
+          <w:lang w:eastAsia="pt-BR"/>
+        </w:rPr>
+        <w:t xml:space="preserve">com o intuito de auxiliar </w:t>
       </w:r>
       <w:r>
         <w:rPr>
@@ -2083,7 +2145,19 @@
         <w:rPr>
           <w:lang w:eastAsia="pt-BR"/>
         </w:rPr>
-        <w:t xml:space="preserve">Por outro lado esses profissionais </w:t>
+        <w:t>Por outro lado</w:t>
+      </w:r>
+      <w:r>
+        <w:rPr>
+          <w:lang w:eastAsia="pt-BR"/>
+        </w:rPr>
+        <w:t>,</w:t>
+      </w:r>
+      <w:r>
+        <w:rPr>
+          <w:lang w:eastAsia="pt-BR"/>
+        </w:rPr>
+        <w:t xml:space="preserve"> esses profissionais </w:t>
       </w:r>
       <w:r>
         <w:rPr>
@@ -2101,7 +2175,49 @@
         <w:rPr>
           <w:lang w:eastAsia="pt-BR"/>
         </w:rPr>
-        <w:t>dese</w:t>
+        <w:t>d</w:t>
+      </w:r>
+      <w:r>
+        <w:rPr>
+          <w:lang w:eastAsia="pt-BR"/>
+        </w:rPr>
+        <w:t>e</w:t>
+      </w:r>
+      <w:r>
+        <w:rPr>
+          <w:lang w:eastAsia="pt-BR"/>
+        </w:rPr>
+        <w:t xml:space="preserve">senvolvido pelo Departamento de Tecnologia da Informação </w:t>
+      </w:r>
+      <w:r>
+        <w:rPr>
+          <w:lang w:eastAsia="pt-BR"/>
+        </w:rPr>
+        <w:t>(DTI) do próprio HC-FAMEMA. Através desse, é possível gerir a</w:t>
+      </w:r>
+      <w:r>
+        <w:rPr>
+          <w:lang w:eastAsia="pt-BR"/>
+        </w:rPr>
+        <w:t>s</w:t>
+      </w:r>
+      <w:r>
+        <w:rPr>
+          <w:lang w:eastAsia="pt-BR"/>
+        </w:rPr>
+        <w:t xml:space="preserve"> principais informações do paciente, inclusive solicitar e visualizar resultados de exames e </w:t>
+      </w:r>
+      <w:r>
+        <w:rPr>
+          <w:lang w:eastAsia="pt-BR"/>
+        </w:rPr>
+        <w:t>informar</w:t>
+      </w:r>
+      <w:r>
+        <w:rPr>
+          <w:lang w:eastAsia="pt-BR"/>
+        </w:rPr>
+        <w:t xml:space="preserve"> o CID do atendime</w:t>
       </w:r>
       <w:r>
         <w:rPr>
@@ -2113,37 +2229,7 @@
         <w:rPr>
           <w:lang w:eastAsia="pt-BR"/>
         </w:rPr>
-        <w:t xml:space="preserve">volvido pelo Departamento de Tecnologia da Informação </w:t>
-      </w:r>
-      <w:r>
-        <w:rPr>
-          <w:lang w:eastAsia="pt-BR"/>
-        </w:rPr>
-        <w:t>(DTI) do próprio HC-FAMEMA. Através desse, é possível gerir a principais informações do paciente, i</w:t>
-      </w:r>
-      <w:r>
-        <w:rPr>
-          <w:lang w:eastAsia="pt-BR"/>
-        </w:rPr>
-        <w:t>n</w:t>
-      </w:r>
-      <w:r>
-        <w:rPr>
-          <w:lang w:eastAsia="pt-BR"/>
-        </w:rPr>
-        <w:t xml:space="preserve">clusive solicitar e visualizar resultados de exames e </w:t>
-      </w:r>
-      <w:r>
-        <w:rPr>
-          <w:lang w:eastAsia="pt-BR"/>
-        </w:rPr>
-        <w:t>informar</w:t>
-      </w:r>
-      <w:r>
-        <w:rPr>
-          <w:lang w:eastAsia="pt-BR"/>
-        </w:rPr>
-        <w:t xml:space="preserve"> o CID do atendimento. </w:t>
+        <w:t xml:space="preserve">to. </w:t>
       </w:r>
     </w:p>
     <w:p>
@@ -2164,7 +2250,7 @@
           <w:lang w:eastAsia="pt-BR"/>
         </w:rPr>
       </w:pPr>
-      <w:bookmarkStart w:id="2" w:name="_Toc53444989"/>
+      <w:bookmarkStart w:id="2" w:name="_Toc53537010"/>
       <w:r>
         <w:rPr>
           <w:rFonts w:cs="Arial"/>
@@ -2218,7 +2304,14 @@
         <w:rPr>
           <w:lang w:eastAsia="pt-BR"/>
         </w:rPr>
-        <w:t xml:space="preserve">Primeiramente, o </w:t>
+        <w:t xml:space="preserve">Primeiramente, </w:t>
+      </w:r>
+      <w:proofErr w:type="gramStart"/>
+      <w:r>
+        <w:rPr>
+          <w:lang w:eastAsia="pt-BR"/>
+        </w:rPr>
+        <w:t xml:space="preserve">o </w:t>
       </w:r>
       <w:r>
         <w:rPr>
@@ -2230,7 +2323,14 @@
         <w:rPr>
           <w:lang w:eastAsia="pt-BR"/>
         </w:rPr>
-        <w:t xml:space="preserve"> atual parte do principio que o paciente já passou p</w:t>
+        <w:t xml:space="preserve"> atual parte</w:t>
+      </w:r>
+      <w:proofErr w:type="gramEnd"/>
+      <w:r>
+        <w:rPr>
+          <w:lang w:eastAsia="pt-BR"/>
+        </w:rPr>
+        <w:t xml:space="preserve"> do principio que o paciente já passou p</w:t>
       </w:r>
       <w:r>
         <w:rPr>
@@ -2270,11 +2370,19 @@
         </w:rPr>
         <w:t xml:space="preserve">Baseado em conhecimento de domínio, o médico determina o CID principal e ocasionalmente os </w:t>
       </w:r>
-      <w:r>
-        <w:rPr>
-          <w:lang w:eastAsia="pt-BR"/>
-        </w:rPr>
-        <w:t xml:space="preserve">CIDs </w:t>
+      <w:proofErr w:type="spellStart"/>
+      <w:r>
+        <w:rPr>
+          <w:lang w:eastAsia="pt-BR"/>
+        </w:rPr>
+        <w:t>CIDs</w:t>
+      </w:r>
+      <w:proofErr w:type="spellEnd"/>
+      <w:r>
+        <w:rPr>
+          <w:lang w:eastAsia="pt-BR"/>
+        </w:rPr>
+        <w:t xml:space="preserve"> </w:t>
       </w:r>
       <w:r>
         <w:rPr>
@@ -2337,24 +2445,54 @@
         <w:rPr>
           <w:lang w:eastAsia="pt-BR"/>
         </w:rPr>
-        <w:t xml:space="preserve"> que por consequência</w:t>
-      </w:r>
-      <w:r>
-        <w:rPr>
-          <w:lang w:eastAsia="pt-BR"/>
-        </w:rPr>
-        <w:t xml:space="preserve"> acarretará em escassez de profissionais e aumentará o tempo de atendimento</w:t>
-      </w:r>
-      <w:r>
-        <w:rPr>
-          <w:lang w:eastAsia="pt-BR"/>
-        </w:rPr>
         <w:t xml:space="preserve"> </w:t>
       </w:r>
       <w:r>
         <w:rPr>
           <w:lang w:eastAsia="pt-BR"/>
         </w:rPr>
+        <w:t xml:space="preserve">o </w:t>
+      </w:r>
+      <w:r>
+        <w:rPr>
+          <w:lang w:eastAsia="pt-BR"/>
+        </w:rPr>
+        <w:t xml:space="preserve">que </w:t>
+      </w:r>
+      <w:r>
+        <w:rPr>
+          <w:lang w:eastAsia="pt-BR"/>
+        </w:rPr>
+        <w:t xml:space="preserve">acarreta </w:t>
+      </w:r>
+      <w:r>
+        <w:rPr>
+          <w:lang w:eastAsia="pt-BR"/>
+        </w:rPr>
+        <w:t>em escassez de profissionais e a</w:t>
+      </w:r>
+      <w:r>
+        <w:rPr>
+          <w:lang w:eastAsia="pt-BR"/>
+        </w:rPr>
+        <w:t>u</w:t>
+      </w:r>
+      <w:r>
+        <w:rPr>
+          <w:lang w:eastAsia="pt-BR"/>
+        </w:rPr>
+        <w:t>menta o tempo de atendimento</w:t>
+      </w:r>
+      <w:r>
+        <w:rPr>
+          <w:lang w:eastAsia="pt-BR"/>
+        </w:rPr>
+        <w:t xml:space="preserve"> </w:t>
+      </w:r>
+      <w:r>
+        <w:rPr>
+          <w:lang w:eastAsia="pt-BR"/>
+        </w:rPr>
         <w:t xml:space="preserve">aos novos pacientes entrantes. </w:t>
       </w:r>
     </w:p>
@@ -2435,7 +2573,7 @@
         <w:rPr>
           <w:lang w:eastAsia="pt-BR"/>
         </w:rPr>
-        <w:t xml:space="preserve"> principal,</w:t>
+        <w:t xml:space="preserve"> principal</w:t>
       </w:r>
       <w:r>
         <w:rPr>
@@ -2447,19 +2585,37 @@
         <w:rPr>
           <w:lang w:eastAsia="pt-BR"/>
         </w:rPr>
-        <w:t>utilizando info</w:t>
-      </w:r>
-      <w:r>
-        <w:rPr>
-          <w:lang w:eastAsia="pt-BR"/>
-        </w:rPr>
-        <w:t>r</w:t>
-      </w:r>
-      <w:r>
-        <w:rPr>
-          <w:lang w:eastAsia="pt-BR"/>
-        </w:rPr>
-        <w:t>mação contida</w:t>
+        <w:t>utilizando</w:t>
+      </w:r>
+      <w:r>
+        <w:rPr>
+          <w:lang w:eastAsia="pt-BR"/>
+        </w:rPr>
+        <w:t xml:space="preserve"> os d</w:t>
+      </w:r>
+      <w:r>
+        <w:rPr>
+          <w:lang w:eastAsia="pt-BR"/>
+        </w:rPr>
+        <w:t>a</w:t>
+      </w:r>
+      <w:r>
+        <w:rPr>
+          <w:lang w:eastAsia="pt-BR"/>
+        </w:rPr>
+        <w:t xml:space="preserve">dos </w:t>
+      </w:r>
+      <w:r>
+        <w:rPr>
+          <w:lang w:eastAsia="pt-BR"/>
+        </w:rPr>
+        <w:t>conti</w:t>
+      </w:r>
+      <w:r>
+        <w:rPr>
+          <w:lang w:eastAsia="pt-BR"/>
+        </w:rPr>
+        <w:t>dos</w:t>
       </w:r>
       <w:r>
         <w:rPr>
@@ -2477,19 +2633,19 @@
         <w:rPr>
           <w:lang w:eastAsia="pt-BR"/>
         </w:rPr>
-        <w:t>o hemograma co</w:t>
-      </w:r>
-      <w:r>
-        <w:rPr>
-          <w:lang w:eastAsia="pt-BR"/>
-        </w:rPr>
-        <w:t>m</w:t>
-      </w:r>
-      <w:r>
-        <w:rPr>
-          <w:lang w:eastAsia="pt-BR"/>
-        </w:rPr>
-        <w:t>pleto.</w:t>
+        <w:t>o hemograma compl</w:t>
+      </w:r>
+      <w:r>
+        <w:rPr>
+          <w:lang w:eastAsia="pt-BR"/>
+        </w:rPr>
+        <w:t>e</w:t>
+      </w:r>
+      <w:r>
+        <w:rPr>
+          <w:lang w:eastAsia="pt-BR"/>
+        </w:rPr>
+        <w:t>to.</w:t>
       </w:r>
     </w:p>
     <w:p>
@@ -2709,7 +2865,14 @@
         <w:rPr>
           <w:lang w:eastAsia="pt-BR"/>
         </w:rPr>
-        <w:t xml:space="preserve"> CID</w:t>
+        <w:t xml:space="preserve"> </w:t>
+      </w:r>
+      <w:proofErr w:type="spellStart"/>
+      <w:r>
+        <w:rPr>
+          <w:lang w:eastAsia="pt-BR"/>
+        </w:rPr>
+        <w:t>CID</w:t>
       </w:r>
       <w:r>
         <w:rPr>
@@ -2717,6 +2880,7 @@
         </w:rPr>
         <w:t>s</w:t>
       </w:r>
+      <w:proofErr w:type="spellEnd"/>
       <w:r>
         <w:rPr>
           <w:lang w:eastAsia="pt-BR"/>
@@ -2887,7 +3051,7 @@
           <w:lang w:eastAsia="pt-BR"/>
         </w:rPr>
       </w:pPr>
-      <w:bookmarkStart w:id="3" w:name="_Toc53444990"/>
+      <w:bookmarkStart w:id="3" w:name="_Toc53537011"/>
       <w:r>
         <w:rPr>
           <w:lang w:eastAsia="pt-BR"/>
@@ -2952,7 +3116,21 @@
         <w:rPr>
           <w:lang w:eastAsia="pt-BR"/>
         </w:rPr>
-        <w:t xml:space="preserve">disponibilizados no formato csv </w:t>
+        <w:t xml:space="preserve">disponibilizados no formato </w:t>
+      </w:r>
+      <w:proofErr w:type="spellStart"/>
+      <w:r>
+        <w:rPr>
+          <w:lang w:eastAsia="pt-BR"/>
+        </w:rPr>
+        <w:t>csv</w:t>
+      </w:r>
+      <w:proofErr w:type="spellEnd"/>
+      <w:r>
+        <w:rPr>
+          <w:lang w:eastAsia="pt-BR"/>
+        </w:rPr>
+        <w:t xml:space="preserve"> </w:t>
       </w:r>
       <w:r>
         <w:rPr>
@@ -2970,7 +3148,29 @@
         <w:rPr>
           <w:lang w:eastAsia="pt-BR"/>
         </w:rPr>
-        <w:t>cação adotada, o Microsoft Teams.</w:t>
+        <w:t xml:space="preserve">cação adotada, </w:t>
+      </w:r>
+      <w:proofErr w:type="gramStart"/>
+      <w:r>
+        <w:rPr>
+          <w:lang w:eastAsia="pt-BR"/>
+        </w:rPr>
+        <w:t xml:space="preserve">o Microsoft </w:t>
+      </w:r>
+      <w:proofErr w:type="spellStart"/>
+      <w:r>
+        <w:rPr>
+          <w:lang w:eastAsia="pt-BR"/>
+        </w:rPr>
+        <w:t>Teams</w:t>
+      </w:r>
+      <w:proofErr w:type="spellEnd"/>
+      <w:proofErr w:type="gramEnd"/>
+      <w:r>
+        <w:rPr>
+          <w:lang w:eastAsia="pt-BR"/>
+        </w:rPr>
+        <w:t>.</w:t>
       </w:r>
     </w:p>
     <w:p>
@@ -3054,7 +3254,13 @@
         </w:r>
       </w:fldSimple>
       <w:r>
-        <w:t xml:space="preserve"> – Estrutura dos dados atendimento</w:t>
+        <w:t xml:space="preserve"> – Estrutura dos dados </w:t>
+      </w:r>
+      <w:r>
+        <w:t xml:space="preserve">do </w:t>
+      </w:r>
+      <w:r>
+        <w:t>atendimento</w:t>
       </w:r>
     </w:p>
     <w:tbl>
@@ -3446,6 +3652,7 @@
                 <w:lang w:eastAsia="pt-BR"/>
               </w:rPr>
             </w:pPr>
+            <w:proofErr w:type="spellStart"/>
             <w:r>
               <w:rPr>
                 <w:rFonts w:ascii="Arial" w:eastAsia="Times New Roman" w:hAnsi="Arial" w:cs="Arial"/>
@@ -3455,6 +3662,7 @@
               </w:rPr>
               <w:t>Object</w:t>
             </w:r>
+            <w:proofErr w:type="spellEnd"/>
           </w:p>
         </w:tc>
       </w:tr>
@@ -3535,6 +3743,7 @@
                 <w:lang w:eastAsia="pt-BR"/>
               </w:rPr>
             </w:pPr>
+            <w:proofErr w:type="spellStart"/>
             <w:r>
               <w:rPr>
                 <w:rFonts w:ascii="Arial" w:eastAsia="Times New Roman" w:hAnsi="Arial" w:cs="Arial"/>
@@ -3544,6 +3753,7 @@
               </w:rPr>
               <w:t>Object</w:t>
             </w:r>
+            <w:proofErr w:type="spellEnd"/>
           </w:p>
         </w:tc>
       </w:tr>
@@ -3624,6 +3834,7 @@
                 <w:lang w:eastAsia="pt-BR"/>
               </w:rPr>
             </w:pPr>
+            <w:proofErr w:type="spellStart"/>
             <w:r>
               <w:rPr>
                 <w:rFonts w:ascii="Arial" w:eastAsia="Times New Roman" w:hAnsi="Arial" w:cs="Arial"/>
@@ -3633,6 +3844,7 @@
               </w:rPr>
               <w:t>Object</w:t>
             </w:r>
+            <w:proofErr w:type="spellEnd"/>
           </w:p>
         </w:tc>
       </w:tr>
@@ -4330,6 +4542,7 @@
                 <w:lang w:eastAsia="pt-BR"/>
               </w:rPr>
             </w:pPr>
+            <w:proofErr w:type="spellStart"/>
             <w:r>
               <w:rPr>
                 <w:rFonts w:ascii="Arial" w:eastAsia="Times New Roman" w:hAnsi="Arial" w:cs="Arial"/>
@@ -4339,6 +4552,7 @@
               </w:rPr>
               <w:t>Object</w:t>
             </w:r>
+            <w:proofErr w:type="spellEnd"/>
           </w:p>
         </w:tc>
       </w:tr>
@@ -4409,6 +4623,15 @@
               </w:rPr>
               <w:t>detalhe do resultado do exame</w:t>
             </w:r>
+            <w:r>
+              <w:rPr>
+                <w:rFonts w:ascii="Arial" w:eastAsia="Times New Roman" w:hAnsi="Arial" w:cs="Arial"/>
+                <w:sz w:val="20"/>
+                <w:szCs w:val="20"/>
+                <w:lang w:eastAsia="pt-BR"/>
+              </w:rPr>
+              <w:t>.</w:t>
+            </w:r>
           </w:p>
         </w:tc>
         <w:tc>
@@ -4428,6 +4651,7 @@
                 <w:lang w:eastAsia="pt-BR"/>
               </w:rPr>
             </w:pPr>
+            <w:proofErr w:type="spellStart"/>
             <w:r>
               <w:rPr>
                 <w:rFonts w:ascii="Arial" w:eastAsia="Times New Roman" w:hAnsi="Arial" w:cs="Arial"/>
@@ -4437,6 +4661,7 @@
               </w:rPr>
               <w:t>Object</w:t>
             </w:r>
+            <w:proofErr w:type="spellEnd"/>
           </w:p>
         </w:tc>
       </w:tr>
@@ -4747,6 +4972,7 @@
                 <w:lang w:eastAsia="pt-BR"/>
               </w:rPr>
             </w:pPr>
+            <w:proofErr w:type="spellStart"/>
             <w:r>
               <w:rPr>
                 <w:rFonts w:ascii="Arial" w:eastAsia="Times New Roman" w:hAnsi="Arial" w:cs="Arial"/>
@@ -4756,6 +4982,7 @@
               </w:rPr>
               <w:t>Object</w:t>
             </w:r>
+            <w:proofErr w:type="spellEnd"/>
           </w:p>
         </w:tc>
       </w:tr>
@@ -4836,6 +5063,7 @@
                 <w:lang w:eastAsia="pt-BR"/>
               </w:rPr>
             </w:pPr>
+            <w:proofErr w:type="spellStart"/>
             <w:r>
               <w:rPr>
                 <w:rFonts w:ascii="Arial" w:eastAsia="Times New Roman" w:hAnsi="Arial" w:cs="Arial"/>
@@ -4845,6 +5073,7 @@
               </w:rPr>
               <w:t>Object</w:t>
             </w:r>
+            <w:proofErr w:type="spellEnd"/>
           </w:p>
         </w:tc>
       </w:tr>
@@ -4925,6 +5154,7 @@
                 <w:lang w:eastAsia="pt-BR"/>
               </w:rPr>
             </w:pPr>
+            <w:proofErr w:type="spellStart"/>
             <w:r>
               <w:rPr>
                 <w:rFonts w:ascii="Arial" w:eastAsia="Times New Roman" w:hAnsi="Arial" w:cs="Arial"/>
@@ -4934,6 +5164,7 @@
               </w:rPr>
               <w:t>Object</w:t>
             </w:r>
+            <w:proofErr w:type="spellEnd"/>
           </w:p>
         </w:tc>
       </w:tr>
@@ -5014,6 +5245,7 @@
                 <w:lang w:eastAsia="pt-BR"/>
               </w:rPr>
             </w:pPr>
+            <w:proofErr w:type="spellStart"/>
             <w:r>
               <w:rPr>
                 <w:rFonts w:ascii="Arial" w:eastAsia="Times New Roman" w:hAnsi="Arial" w:cs="Arial"/>
@@ -5023,6 +5255,7 @@
               </w:rPr>
               <w:t>Object</w:t>
             </w:r>
+            <w:proofErr w:type="spellEnd"/>
           </w:p>
         </w:tc>
       </w:tr>
@@ -5093,7 +5326,7 @@
           <w:lang w:eastAsia="pt-BR"/>
         </w:rPr>
       </w:pPr>
-      <w:bookmarkStart w:id="4" w:name="_Toc53444991"/>
+      <w:bookmarkStart w:id="4" w:name="_Toc53537012"/>
       <w:r>
         <w:rPr>
           <w:lang w:eastAsia="pt-BR"/>
@@ -5460,6 +5693,7 @@
                 <w:lang w:eastAsia="pt-BR"/>
               </w:rPr>
             </w:pPr>
+            <w:proofErr w:type="gramStart"/>
             <w:r>
               <w:rPr>
                 <w:rFonts w:ascii="Arial" w:eastAsia="Times New Roman" w:hAnsi="Arial" w:cs="Arial"/>
@@ -5467,8 +5701,29 @@
                 <w:szCs w:val="20"/>
                 <w:lang w:eastAsia="pt-BR"/>
               </w:rPr>
-              <w:t>atendimentos_5_anos.csv</w:t>
+              <w:t>atendimentos_5</w:t>
             </w:r>
+            <w:proofErr w:type="gramEnd"/>
+            <w:r>
+              <w:rPr>
+                <w:rFonts w:ascii="Arial" w:eastAsia="Times New Roman" w:hAnsi="Arial" w:cs="Arial"/>
+                <w:sz w:val="20"/>
+                <w:szCs w:val="20"/>
+                <w:lang w:eastAsia="pt-BR"/>
+              </w:rPr>
+              <w:t>_anos.</w:t>
+            </w:r>
+            <w:proofErr w:type="spellStart"/>
+            <w:r>
+              <w:rPr>
+                <w:rFonts w:ascii="Arial" w:eastAsia="Times New Roman" w:hAnsi="Arial" w:cs="Arial"/>
+                <w:sz w:val="20"/>
+                <w:szCs w:val="20"/>
+                <w:lang w:eastAsia="pt-BR"/>
+              </w:rPr>
+              <w:t>csv</w:t>
+            </w:r>
+            <w:proofErr w:type="spellEnd"/>
           </w:p>
         </w:tc>
       </w:tr>
@@ -5545,6 +5800,7 @@
                 <w:lang w:eastAsia="pt-BR"/>
               </w:rPr>
             </w:pPr>
+            <w:proofErr w:type="gramStart"/>
             <w:r>
               <w:rPr>
                 <w:rFonts w:ascii="Arial" w:eastAsia="Times New Roman" w:hAnsi="Arial" w:cs="Arial"/>
@@ -5552,8 +5808,49 @@
                 <w:szCs w:val="20"/>
                 <w:lang w:eastAsia="pt-BR"/>
               </w:rPr>
-              <w:t>resultados_exames_detalhes_5_anos_I.csv</w:t>
+              <w:t>resultados_exames_detalhes_5</w:t>
             </w:r>
+            <w:proofErr w:type="gramEnd"/>
+            <w:r>
+              <w:rPr>
+                <w:rFonts w:ascii="Arial" w:eastAsia="Times New Roman" w:hAnsi="Arial" w:cs="Arial"/>
+                <w:sz w:val="20"/>
+                <w:szCs w:val="20"/>
+                <w:lang w:eastAsia="pt-BR"/>
+              </w:rPr>
+              <w:t>_</w:t>
+            </w:r>
+            <w:proofErr w:type="spellStart"/>
+            <w:r>
+              <w:rPr>
+                <w:rFonts w:ascii="Arial" w:eastAsia="Times New Roman" w:hAnsi="Arial" w:cs="Arial"/>
+                <w:sz w:val="20"/>
+                <w:szCs w:val="20"/>
+                <w:lang w:eastAsia="pt-BR"/>
+              </w:rPr>
+              <w:t>anos_I</w:t>
+            </w:r>
+            <w:proofErr w:type="spellEnd"/>
+            <w:r>
+              <w:rPr>
+                <w:rFonts w:ascii="Arial" w:eastAsia="Times New Roman" w:hAnsi="Arial" w:cs="Arial"/>
+                <w:sz w:val="20"/>
+                <w:szCs w:val="20"/>
+                <w:lang w:eastAsia="pt-BR"/>
+              </w:rPr>
+              <w:t>.</w:t>
+            </w:r>
+            <w:proofErr w:type="spellStart"/>
+            <w:r>
+              <w:rPr>
+                <w:rFonts w:ascii="Arial" w:eastAsia="Times New Roman" w:hAnsi="Arial" w:cs="Arial"/>
+                <w:sz w:val="20"/>
+                <w:szCs w:val="20"/>
+                <w:lang w:eastAsia="pt-BR"/>
+              </w:rPr>
+              <w:t>csv</w:t>
+            </w:r>
+            <w:proofErr w:type="spellEnd"/>
           </w:p>
           <w:p>
             <w:pPr>
@@ -5566,6 +5863,7 @@
                 <w:lang w:eastAsia="pt-BR"/>
               </w:rPr>
             </w:pPr>
+            <w:proofErr w:type="gramStart"/>
             <w:r>
               <w:rPr>
                 <w:rFonts w:ascii="Arial" w:eastAsia="Times New Roman" w:hAnsi="Arial" w:cs="Arial"/>
@@ -5573,8 +5871,49 @@
                 <w:szCs w:val="20"/>
                 <w:lang w:eastAsia="pt-BR"/>
               </w:rPr>
-              <w:t>resultados_exames_detalhes_5_anos_II.csv</w:t>
+              <w:t>resultados_exames_detalhes_5</w:t>
             </w:r>
+            <w:proofErr w:type="gramEnd"/>
+            <w:r>
+              <w:rPr>
+                <w:rFonts w:ascii="Arial" w:eastAsia="Times New Roman" w:hAnsi="Arial" w:cs="Arial"/>
+                <w:sz w:val="20"/>
+                <w:szCs w:val="20"/>
+                <w:lang w:eastAsia="pt-BR"/>
+              </w:rPr>
+              <w:t>_</w:t>
+            </w:r>
+            <w:proofErr w:type="spellStart"/>
+            <w:r>
+              <w:rPr>
+                <w:rFonts w:ascii="Arial" w:eastAsia="Times New Roman" w:hAnsi="Arial" w:cs="Arial"/>
+                <w:sz w:val="20"/>
+                <w:szCs w:val="20"/>
+                <w:lang w:eastAsia="pt-BR"/>
+              </w:rPr>
+              <w:t>anos_II</w:t>
+            </w:r>
+            <w:proofErr w:type="spellEnd"/>
+            <w:r>
+              <w:rPr>
+                <w:rFonts w:ascii="Arial" w:eastAsia="Times New Roman" w:hAnsi="Arial" w:cs="Arial"/>
+                <w:sz w:val="20"/>
+                <w:szCs w:val="20"/>
+                <w:lang w:eastAsia="pt-BR"/>
+              </w:rPr>
+              <w:t>.</w:t>
+            </w:r>
+            <w:proofErr w:type="spellStart"/>
+            <w:r>
+              <w:rPr>
+                <w:rFonts w:ascii="Arial" w:eastAsia="Times New Roman" w:hAnsi="Arial" w:cs="Arial"/>
+                <w:sz w:val="20"/>
+                <w:szCs w:val="20"/>
+                <w:lang w:eastAsia="pt-BR"/>
+              </w:rPr>
+              <w:t>csv</w:t>
+            </w:r>
+            <w:proofErr w:type="spellEnd"/>
           </w:p>
           <w:p>
             <w:pPr>
@@ -5587,6 +5926,7 @@
                 <w:lang w:eastAsia="pt-BR"/>
               </w:rPr>
             </w:pPr>
+            <w:proofErr w:type="gramStart"/>
             <w:r>
               <w:rPr>
                 <w:rFonts w:ascii="Arial" w:eastAsia="Times New Roman" w:hAnsi="Arial" w:cs="Arial"/>
@@ -5594,8 +5934,49 @@
                 <w:szCs w:val="20"/>
                 <w:lang w:eastAsia="pt-BR"/>
               </w:rPr>
-              <w:t>resultados_exames_detalhes_5_anos_III.csv</w:t>
+              <w:t>resultados_exames_detalhes_5</w:t>
             </w:r>
+            <w:proofErr w:type="gramEnd"/>
+            <w:r>
+              <w:rPr>
+                <w:rFonts w:ascii="Arial" w:eastAsia="Times New Roman" w:hAnsi="Arial" w:cs="Arial"/>
+                <w:sz w:val="20"/>
+                <w:szCs w:val="20"/>
+                <w:lang w:eastAsia="pt-BR"/>
+              </w:rPr>
+              <w:t>_</w:t>
+            </w:r>
+            <w:proofErr w:type="spellStart"/>
+            <w:r>
+              <w:rPr>
+                <w:rFonts w:ascii="Arial" w:eastAsia="Times New Roman" w:hAnsi="Arial" w:cs="Arial"/>
+                <w:sz w:val="20"/>
+                <w:szCs w:val="20"/>
+                <w:lang w:eastAsia="pt-BR"/>
+              </w:rPr>
+              <w:t>anos_III</w:t>
+            </w:r>
+            <w:proofErr w:type="spellEnd"/>
+            <w:r>
+              <w:rPr>
+                <w:rFonts w:ascii="Arial" w:eastAsia="Times New Roman" w:hAnsi="Arial" w:cs="Arial"/>
+                <w:sz w:val="20"/>
+                <w:szCs w:val="20"/>
+                <w:lang w:eastAsia="pt-BR"/>
+              </w:rPr>
+              <w:t>.</w:t>
+            </w:r>
+            <w:proofErr w:type="spellStart"/>
+            <w:r>
+              <w:rPr>
+                <w:rFonts w:ascii="Arial" w:eastAsia="Times New Roman" w:hAnsi="Arial" w:cs="Arial"/>
+                <w:sz w:val="20"/>
+                <w:szCs w:val="20"/>
+                <w:lang w:eastAsia="pt-BR"/>
+              </w:rPr>
+              <w:t>csv</w:t>
+            </w:r>
+            <w:proofErr w:type="spellEnd"/>
           </w:p>
         </w:tc>
       </w:tr>
@@ -5672,6 +6053,8 @@
                 <w:lang w:eastAsia="pt-BR"/>
               </w:rPr>
             </w:pPr>
+            <w:proofErr w:type="spellStart"/>
+            <w:proofErr w:type="gramStart"/>
             <w:r>
               <w:rPr>
                 <w:rFonts w:ascii="Arial" w:eastAsia="Times New Roman" w:hAnsi="Arial" w:cs="Arial"/>
@@ -5679,8 +6062,30 @@
                 <w:szCs w:val="20"/>
                 <w:lang w:eastAsia="pt-BR"/>
               </w:rPr>
-              <w:t>cids.csv</w:t>
+              <w:t>cids</w:t>
             </w:r>
+            <w:proofErr w:type="spellEnd"/>
+            <w:proofErr w:type="gramEnd"/>
+            <w:r>
+              <w:rPr>
+                <w:rFonts w:ascii="Arial" w:eastAsia="Times New Roman" w:hAnsi="Arial" w:cs="Arial"/>
+                <w:sz w:val="20"/>
+                <w:szCs w:val="20"/>
+                <w:lang w:eastAsia="pt-BR"/>
+              </w:rPr>
+              <w:t>.</w:t>
+            </w:r>
+            <w:proofErr w:type="spellStart"/>
+            <w:r>
+              <w:rPr>
+                <w:rFonts w:ascii="Arial" w:eastAsia="Times New Roman" w:hAnsi="Arial" w:cs="Arial"/>
+                <w:sz w:val="20"/>
+                <w:szCs w:val="20"/>
+                <w:lang w:eastAsia="pt-BR"/>
+              </w:rPr>
+              <w:t>csv</w:t>
+            </w:r>
+            <w:proofErr w:type="spellEnd"/>
           </w:p>
         </w:tc>
       </w:tr>
@@ -5740,7 +6145,57 @@
         <w:rPr>
           <w:lang w:eastAsia="pt-BR"/>
         </w:rPr>
-        <w:t>, através da operação de join, em um dataframe que foi exportado com o nome de arquivo atendimentos.csv.</w:t>
+        <w:t xml:space="preserve">, através da operação de </w:t>
+      </w:r>
+      <w:proofErr w:type="spellStart"/>
+      <w:r>
+        <w:rPr>
+          <w:lang w:eastAsia="pt-BR"/>
+        </w:rPr>
+        <w:t>join</w:t>
+      </w:r>
+      <w:proofErr w:type="spellEnd"/>
+      <w:r>
+        <w:rPr>
+          <w:lang w:eastAsia="pt-BR"/>
+        </w:rPr>
+        <w:t xml:space="preserve">, em um </w:t>
+      </w:r>
+      <w:proofErr w:type="spellStart"/>
+      <w:r>
+        <w:rPr>
+          <w:lang w:eastAsia="pt-BR"/>
+        </w:rPr>
+        <w:t>dataframe</w:t>
+      </w:r>
+      <w:proofErr w:type="spellEnd"/>
+      <w:r>
+        <w:rPr>
+          <w:lang w:eastAsia="pt-BR"/>
+        </w:rPr>
+        <w:t xml:space="preserve"> que foi exportado com o nome de arquivo </w:t>
+      </w:r>
+      <w:proofErr w:type="gramStart"/>
+      <w:r>
+        <w:rPr>
+          <w:lang w:eastAsia="pt-BR"/>
+        </w:rPr>
+        <w:t>atendimentos.</w:t>
+      </w:r>
+      <w:proofErr w:type="spellStart"/>
+      <w:proofErr w:type="gramEnd"/>
+      <w:r>
+        <w:rPr>
+          <w:lang w:eastAsia="pt-BR"/>
+        </w:rPr>
+        <w:t>csv</w:t>
+      </w:r>
+      <w:proofErr w:type="spellEnd"/>
+      <w:r>
+        <w:rPr>
+          <w:lang w:eastAsia="pt-BR"/>
+        </w:rPr>
+        <w:t>.</w:t>
       </w:r>
       <w:r>
         <w:rPr>
@@ -5758,7 +6213,19 @@
         <w:rPr>
           <w:lang w:eastAsia="pt-BR"/>
         </w:rPr>
-        <w:t>PO_CID derivada de COD_CID, para se ter um nível maior de granularidade.</w:t>
+        <w:t xml:space="preserve">PO_CID derivada de COD_CID, para </w:t>
+      </w:r>
+      <w:r>
+        <w:rPr>
+          <w:lang w:eastAsia="pt-BR"/>
+        </w:rPr>
+        <w:t>obter</w:t>
+      </w:r>
+      <w:r>
+        <w:rPr>
+          <w:lang w:eastAsia="pt-BR"/>
+        </w:rPr>
+        <w:t xml:space="preserve"> um nível maior de granularidade.</w:t>
       </w:r>
     </w:p>
     <w:p>
@@ -5784,7 +6251,13 @@
         <w:rPr>
           <w:lang w:eastAsia="pt-BR"/>
         </w:rPr>
-        <w:t xml:space="preserve">uma característica do hemograma, por outro lado </w:t>
+        <w:t>uma característi</w:t>
+      </w:r>
+      <w:r>
+        <w:rPr>
+          <w:lang w:eastAsia="pt-BR"/>
+        </w:rPr>
+        <w:t xml:space="preserve">ca do hemograma, por outro lado, </w:t>
       </w:r>
       <w:r>
         <w:rPr>
@@ -5846,7 +6319,35 @@
         <w:rPr>
           <w:lang w:eastAsia="pt-BR"/>
         </w:rPr>
-        <w:t xml:space="preserve"> foi realizado uma operação de inner join. </w:t>
+        <w:t xml:space="preserve"> foi realizado uma operação de </w:t>
+      </w:r>
+      <w:proofErr w:type="spellStart"/>
+      <w:r>
+        <w:rPr>
+          <w:lang w:eastAsia="pt-BR"/>
+        </w:rPr>
+        <w:t>inner</w:t>
+      </w:r>
+      <w:proofErr w:type="spellEnd"/>
+      <w:r>
+        <w:rPr>
+          <w:lang w:eastAsia="pt-BR"/>
+        </w:rPr>
+        <w:t xml:space="preserve"> </w:t>
+      </w:r>
+      <w:proofErr w:type="spellStart"/>
+      <w:r>
+        <w:rPr>
+          <w:lang w:eastAsia="pt-BR"/>
+        </w:rPr>
+        <w:t>join</w:t>
+      </w:r>
+      <w:proofErr w:type="spellEnd"/>
+      <w:r>
+        <w:rPr>
+          <w:lang w:eastAsia="pt-BR"/>
+        </w:rPr>
+        <w:t xml:space="preserve">. </w:t>
       </w:r>
       <w:r>
         <w:rPr>
@@ -5946,26 +6447,55 @@
         <w:rPr>
           <w:lang w:eastAsia="pt-BR"/>
         </w:rPr>
-        <w:t>Eritrócitos, Hemoglobina, Hemató</w:t>
-      </w:r>
-      <w:r>
-        <w:rPr>
-          <w:lang w:eastAsia="pt-BR"/>
-        </w:rPr>
-        <w:t xml:space="preserve">crito, VCM, CHBCM, HBCM, comentários, </w:t>
-      </w:r>
-      <w:r>
-        <w:rPr>
-          <w:lang w:eastAsia="pt-BR"/>
-        </w:rPr>
-        <w:t>Leucócitos, Mieló</w:t>
-      </w:r>
-      <w:r>
-        <w:rPr>
-          <w:lang w:eastAsia="pt-BR"/>
-        </w:rPr>
-        <w:t xml:space="preserve">citos, </w:t>
-      </w:r>
+        <w:t xml:space="preserve">Eritrócitos, Hemoglobina, </w:t>
+      </w:r>
+      <w:proofErr w:type="spellStart"/>
+      <w:r>
+        <w:rPr>
+          <w:lang w:eastAsia="pt-BR"/>
+        </w:rPr>
+        <w:t>Hemató</w:t>
+      </w:r>
+      <w:r>
+        <w:rPr>
+          <w:lang w:eastAsia="pt-BR"/>
+        </w:rPr>
+        <w:t>crito</w:t>
+      </w:r>
+      <w:proofErr w:type="spellEnd"/>
+      <w:r>
+        <w:rPr>
+          <w:lang w:eastAsia="pt-BR"/>
+        </w:rPr>
+        <w:t xml:space="preserve">, VCM, CHBCM, HBCM, comentários, </w:t>
+      </w:r>
+      <w:r>
+        <w:rPr>
+          <w:lang w:eastAsia="pt-BR"/>
+        </w:rPr>
+        <w:t xml:space="preserve">Leucócitos, </w:t>
+      </w:r>
+      <w:proofErr w:type="spellStart"/>
+      <w:r>
+        <w:rPr>
+          <w:lang w:eastAsia="pt-BR"/>
+        </w:rPr>
+        <w:t>Mieló</w:t>
+      </w:r>
+      <w:r>
+        <w:rPr>
+          <w:lang w:eastAsia="pt-BR"/>
+        </w:rPr>
+        <w:t>citos</w:t>
+      </w:r>
+      <w:proofErr w:type="spellEnd"/>
+      <w:r>
+        <w:rPr>
+          <w:lang w:eastAsia="pt-BR"/>
+        </w:rPr>
+        <w:t xml:space="preserve">, </w:t>
+      </w:r>
+      <w:proofErr w:type="spellStart"/>
       <w:r>
         <w:rPr>
           <w:lang w:eastAsia="pt-BR"/>
@@ -5988,13 +6518,34 @@
         <w:rPr>
           <w:lang w:eastAsia="pt-BR"/>
         </w:rPr>
-        <w:t>citos,</w:t>
-      </w:r>
-      <w:r>
-        <w:rPr>
-          <w:lang w:eastAsia="pt-BR"/>
-        </w:rPr>
-        <w:t xml:space="preserve"> Bastonetes, Segmentados, Eosinófilos, Linfó</w:t>
+        <w:t>citos</w:t>
+      </w:r>
+      <w:proofErr w:type="spellEnd"/>
+      <w:r>
+        <w:rPr>
+          <w:lang w:eastAsia="pt-BR"/>
+        </w:rPr>
+        <w:t>,</w:t>
+      </w:r>
+      <w:r>
+        <w:rPr>
+          <w:lang w:eastAsia="pt-BR"/>
+        </w:rPr>
+        <w:t xml:space="preserve"> Bastonetes, Segmentados, </w:t>
+      </w:r>
+      <w:proofErr w:type="spellStart"/>
+      <w:r>
+        <w:rPr>
+          <w:lang w:eastAsia="pt-BR"/>
+        </w:rPr>
+        <w:t>Eosinófilos</w:t>
+      </w:r>
+      <w:proofErr w:type="spellEnd"/>
+      <w:r>
+        <w:rPr>
+          <w:lang w:eastAsia="pt-BR"/>
+        </w:rPr>
+        <w:t>, Linfó</w:t>
       </w:r>
       <w:r>
         <w:rPr>
@@ -6036,7 +6587,21 @@
         <w:rPr>
           <w:lang w:eastAsia="pt-BR"/>
         </w:rPr>
-        <w:t xml:space="preserve">citos, total, OBS 1, OBS 2, OBS 3 e Plaquetas. </w:t>
+        <w:t xml:space="preserve">citos, total, OBS </w:t>
+      </w:r>
+      <w:proofErr w:type="gramStart"/>
+      <w:r>
+        <w:rPr>
+          <w:lang w:eastAsia="pt-BR"/>
+        </w:rPr>
+        <w:t>1</w:t>
+      </w:r>
+      <w:proofErr w:type="gramEnd"/>
+      <w:r>
+        <w:rPr>
+          <w:lang w:eastAsia="pt-BR"/>
+        </w:rPr>
+        <w:t xml:space="preserve">, OBS 2, OBS 3 e Plaquetas. </w:t>
       </w:r>
     </w:p>
     <w:p>
@@ -6057,7 +6622,21 @@
         <w:rPr>
           <w:lang w:eastAsia="pt-BR"/>
         </w:rPr>
-        <w:t xml:space="preserve"> 1, </w:t>
+        <w:t xml:space="preserve"> </w:t>
+      </w:r>
+      <w:proofErr w:type="gramStart"/>
+      <w:r>
+        <w:rPr>
+          <w:lang w:eastAsia="pt-BR"/>
+        </w:rPr>
+        <w:t>1</w:t>
+      </w:r>
+      <w:proofErr w:type="gramEnd"/>
+      <w:r>
+        <w:rPr>
+          <w:lang w:eastAsia="pt-BR"/>
+        </w:rPr>
+        <w:t xml:space="preserve">, </w:t>
       </w:r>
       <w:r>
         <w:rPr>
@@ -6226,7 +6805,21 @@
         <w:rPr>
           <w:lang w:eastAsia="pt-BR"/>
         </w:rPr>
-        <w:t>Esses dados foram transpostos em um novo dataframe em que cada caract</w:t>
+        <w:t xml:space="preserve">Esses dados foram transpostos em um novo </w:t>
+      </w:r>
+      <w:proofErr w:type="spellStart"/>
+      <w:r>
+        <w:rPr>
+          <w:lang w:eastAsia="pt-BR"/>
+        </w:rPr>
+        <w:t>dataframe</w:t>
+      </w:r>
+      <w:proofErr w:type="spellEnd"/>
+      <w:r>
+        <w:rPr>
+          <w:lang w:eastAsia="pt-BR"/>
+        </w:rPr>
+        <w:t xml:space="preserve"> em que cada caract</w:t>
       </w:r>
       <w:r>
         <w:rPr>
@@ -6244,8 +6837,16 @@
         <w:rPr>
           <w:lang w:eastAsia="pt-BR"/>
         </w:rPr>
-        <w:t>imagem 2</w:t>
-      </w:r>
+        <w:t xml:space="preserve">imagem </w:t>
+      </w:r>
+      <w:proofErr w:type="gramStart"/>
+      <w:r>
+        <w:rPr>
+          <w:lang w:eastAsia="pt-BR"/>
+        </w:rPr>
+        <w:t>2</w:t>
+      </w:r>
+      <w:proofErr w:type="gramEnd"/>
       <w:r>
         <w:rPr>
           <w:lang w:eastAsia="pt-BR"/>
@@ -6291,6 +6892,7 @@
       <w:r>
         <w:rPr>
           <w:noProof/>
+          <w:lang w:eastAsia="pt-BR"/>
         </w:rPr>
         <w:drawing>
           <wp:inline distT="0" distB="0" distL="0" distR="0">
@@ -6372,7 +6974,21 @@
         <w:rPr>
           <w:lang w:eastAsia="pt-BR"/>
         </w:rPr>
-        <w:t>Todas as colunas textuais (comentários, OBS 1, OB</w:t>
+        <w:t xml:space="preserve">Todas as colunas textuais (comentários, OBS </w:t>
+      </w:r>
+      <w:proofErr w:type="gramStart"/>
+      <w:r>
+        <w:rPr>
+          <w:lang w:eastAsia="pt-BR"/>
+        </w:rPr>
+        <w:t>1</w:t>
+      </w:r>
+      <w:proofErr w:type="gramEnd"/>
+      <w:r>
+        <w:rPr>
+          <w:lang w:eastAsia="pt-BR"/>
+        </w:rPr>
+        <w:t>, OB</w:t>
       </w:r>
       <w:r>
         <w:rPr>
@@ -6402,13 +7018,25 @@
         <w:rPr>
           <w:lang w:eastAsia="pt-BR"/>
         </w:rPr>
-        <w:t xml:space="preserve">écnicas de linguagem natural e </w:t>
-      </w:r>
-      <w:r>
-        <w:rPr>
-          <w:lang w:eastAsia="pt-BR"/>
-        </w:rPr>
-        <w:t>em contrapartida mant</w:t>
+        <w:t xml:space="preserve">écnicas de linguagem natural, </w:t>
+      </w:r>
+      <w:r>
+        <w:rPr>
+          <w:lang w:eastAsia="pt-BR"/>
+        </w:rPr>
+        <w:t>em contrapartida</w:t>
+      </w:r>
+      <w:r>
+        <w:rPr>
+          <w:lang w:eastAsia="pt-BR"/>
+        </w:rPr>
+        <w:t>,</w:t>
+      </w:r>
+      <w:r>
+        <w:rPr>
+          <w:lang w:eastAsia="pt-BR"/>
+        </w:rPr>
+        <w:t xml:space="preserve"> mant</w:t>
       </w:r>
       <w:r>
         <w:rPr>
@@ -6448,8 +7076,16 @@
         <w:rPr>
           <w:lang w:eastAsia="pt-BR"/>
         </w:rPr>
-        <w:t>imagem 3</w:t>
-      </w:r>
+        <w:t xml:space="preserve">imagem </w:t>
+      </w:r>
+      <w:proofErr w:type="gramStart"/>
+      <w:r>
+        <w:rPr>
+          <w:lang w:eastAsia="pt-BR"/>
+        </w:rPr>
+        <w:t>3</w:t>
+      </w:r>
+      <w:proofErr w:type="gramEnd"/>
       <w:r>
         <w:rPr>
           <w:lang w:eastAsia="pt-BR"/>
@@ -6696,7 +7332,21 @@
         <w:rPr>
           <w:lang w:eastAsia="pt-BR"/>
         </w:rPr>
-        <w:t>Depois disso, removeu-se diversos caracteres não numéricos que faziam</w:t>
+        <w:t xml:space="preserve">Depois disso, </w:t>
+      </w:r>
+      <w:proofErr w:type="gramStart"/>
+      <w:r>
+        <w:rPr>
+          <w:lang w:eastAsia="pt-BR"/>
+        </w:rPr>
+        <w:t>removeu-se</w:t>
+      </w:r>
+      <w:proofErr w:type="gramEnd"/>
+      <w:r>
+        <w:rPr>
+          <w:lang w:eastAsia="pt-BR"/>
+        </w:rPr>
+        <w:t xml:space="preserve"> diversos caracteres não numéricos que faziam</w:t>
       </w:r>
       <w:r>
         <w:rPr>
@@ -6750,7 +7400,19 @@
         <w:rPr>
           <w:lang w:eastAsia="pt-BR"/>
         </w:rPr>
-        <w:t xml:space="preserve"> por ponto, </w:t>
+        <w:t xml:space="preserve"> por ponto</w:t>
+      </w:r>
+      <w:r>
+        <w:rPr>
+          <w:lang w:eastAsia="pt-BR"/>
+        </w:rPr>
+        <w:t>s</w:t>
+      </w:r>
+      <w:r>
+        <w:rPr>
+          <w:lang w:eastAsia="pt-BR"/>
+        </w:rPr>
+        <w:t xml:space="preserve">, </w:t>
       </w:r>
       <w:r>
         <w:rPr>
@@ -6830,7 +7492,13 @@
         <w:rPr>
           <w:lang w:eastAsia="pt-BR"/>
         </w:rPr>
-        <w:t xml:space="preserve">Após todo esse tratamento, executou-se a conversão dessas colunas </w:t>
+        <w:t xml:space="preserve">Após todo esse tratamento </w:t>
+      </w:r>
+      <w:r>
+        <w:rPr>
+          <w:lang w:eastAsia="pt-BR"/>
+        </w:rPr>
+        <w:t xml:space="preserve">executou-se a conversão dessas colunas </w:t>
       </w:r>
       <w:r>
         <w:rPr>
@@ -6838,6 +7506,7 @@
         </w:rPr>
         <w:t xml:space="preserve">de </w:t>
       </w:r>
+      <w:proofErr w:type="spellStart"/>
       <w:r>
         <w:rPr>
           <w:lang w:eastAsia="pt-BR"/>
@@ -6856,6 +7525,7 @@
         </w:rPr>
         <w:t>ject</w:t>
       </w:r>
+      <w:proofErr w:type="spellEnd"/>
       <w:r>
         <w:rPr>
           <w:lang w:eastAsia="pt-BR"/>
@@ -6878,14 +7548,22 @@
         <w:rPr>
           <w:lang w:eastAsia="pt-BR"/>
         </w:rPr>
-        <w:t xml:space="preserve"> float</w:t>
-      </w:r>
-      <w:r>
-        <w:rPr>
-          <w:lang w:eastAsia="pt-BR"/>
-        </w:rPr>
         <w:t xml:space="preserve"> </w:t>
       </w:r>
+      <w:proofErr w:type="spellStart"/>
+      <w:r>
+        <w:rPr>
+          <w:lang w:eastAsia="pt-BR"/>
+        </w:rPr>
+        <w:t>float</w:t>
+      </w:r>
+      <w:proofErr w:type="spellEnd"/>
+      <w:r>
+        <w:rPr>
+          <w:lang w:eastAsia="pt-BR"/>
+        </w:rPr>
+        <w:t xml:space="preserve"> </w:t>
+      </w:r>
       <w:r>
         <w:rPr>
           <w:lang w:eastAsia="pt-BR"/>
@@ -6920,7 +7598,15 @@
         <w:rPr>
           <w:lang w:eastAsia="pt-BR"/>
         </w:rPr>
-        <w:t>o arquivo det</w:t>
+        <w:t xml:space="preserve">o arquivo </w:t>
+      </w:r>
+      <w:proofErr w:type="spellStart"/>
+      <w:proofErr w:type="gramStart"/>
+      <w:r>
+        <w:rPr>
+          <w:lang w:eastAsia="pt-BR"/>
+        </w:rPr>
+        <w:t>det</w:t>
       </w:r>
       <w:r>
         <w:rPr>
@@ -6932,8 +7618,24 @@
         <w:rPr>
           <w:lang w:eastAsia="pt-BR"/>
         </w:rPr>
-        <w:t>lhes_resultados_pre_processados.csv</w:t>
-      </w:r>
+        <w:t>lhes_resultados_pre_processados</w:t>
+      </w:r>
+      <w:proofErr w:type="spellEnd"/>
+      <w:r>
+        <w:rPr>
+          <w:lang w:eastAsia="pt-BR"/>
+        </w:rPr>
+        <w:t>.</w:t>
+      </w:r>
+      <w:proofErr w:type="spellStart"/>
+      <w:proofErr w:type="gramEnd"/>
+      <w:r>
+        <w:rPr>
+          <w:lang w:eastAsia="pt-BR"/>
+        </w:rPr>
+        <w:t>csv</w:t>
+      </w:r>
+      <w:proofErr w:type="spellEnd"/>
       <w:r>
         <w:rPr>
           <w:lang w:eastAsia="pt-BR"/>
@@ -7021,7 +7723,7 @@
           <w:szCs w:val="24"/>
         </w:rPr>
       </w:pPr>
-      <w:bookmarkStart w:id="5" w:name="_Toc53444992"/>
+      <w:bookmarkStart w:id="5" w:name="_Toc53537013"/>
       <w:r>
         <w:rPr>
           <w:lang w:eastAsia="pt-BR"/>
@@ -7076,23 +7778,38 @@
         <w:t xml:space="preserve">Por consequência, observou-se </w:t>
       </w:r>
       <w:r>
-        <w:t xml:space="preserve">a alta ocorrência de valores zerados, em </w:t>
+        <w:t xml:space="preserve">a alta ocorrência de </w:t>
+      </w:r>
+      <w:r>
+        <w:t>zeros</w:t>
+      </w:r>
+      <w:r>
+        <w:t>, em aproximad</w:t>
       </w:r>
       <w:r>
         <w:t>a</w:t>
       </w:r>
       <w:r>
-        <w:t xml:space="preserve">proximadamente </w:t>
+        <w:t xml:space="preserve">mente </w:t>
       </w:r>
       <w:r>
         <w:t>75% dos</w:t>
       </w:r>
       <w:r>
-        <w:t xml:space="preserve"> Mieló</w:t>
-      </w:r>
-      <w:r>
-        <w:t xml:space="preserve">citos, </w:t>
-      </w:r>
+        <w:t xml:space="preserve"> </w:t>
+      </w:r>
+      <w:proofErr w:type="spellStart"/>
+      <w:r>
+        <w:t>Mieló</w:t>
+      </w:r>
+      <w:r>
+        <w:t>citos</w:t>
+      </w:r>
+      <w:proofErr w:type="spellEnd"/>
+      <w:r>
+        <w:t xml:space="preserve">, </w:t>
+      </w:r>
+      <w:proofErr w:type="spellStart"/>
       <w:r>
         <w:t>Me</w:t>
       </w:r>
@@ -7108,20 +7825,44 @@
       <w:r>
         <w:t>citos</w:t>
       </w:r>
-      <w:r>
-        <w:t xml:space="preserve"> e Linfócitos Atípicos,</w:t>
+      <w:proofErr w:type="spellEnd"/>
+      <w:r>
+        <w:t xml:space="preserve"> e Linfócitos Atípicos;</w:t>
       </w:r>
       <w:r>
         <w:t xml:space="preserve"> </w:t>
       </w:r>
       <w:r>
-        <w:t xml:space="preserve">50% dos Bastonetes </w:t>
+        <w:t>50% dos Baston</w:t>
+      </w:r>
+      <w:r>
+        <w:t>e</w:t>
+      </w:r>
+      <w:r>
+        <w:t xml:space="preserve">tes </w:t>
       </w:r>
       <w:r>
         <w:t>e Basó</w:t>
       </w:r>
       <w:r>
-        <w:t>filos. Além disso, verificou-se que cerca de 75% da coluna total estava preenchida com valores 100.</w:t>
+        <w:t xml:space="preserve">filos. </w:t>
+      </w:r>
+      <w:r>
+        <w:t xml:space="preserve">Além disso, verificou-se que </w:t>
+      </w:r>
+      <w:proofErr w:type="gramStart"/>
+      <w:r>
+        <w:t>cerca de 75</w:t>
+      </w:r>
+      <w:proofErr w:type="gramEnd"/>
+      <w:r>
+        <w:t xml:space="preserve">% da </w:t>
+      </w:r>
+      <w:r>
+        <w:t>variável</w:t>
+      </w:r>
+      <w:r>
+        <w:t xml:space="preserve"> total estava preenchida com valores 100.</w:t>
       </w:r>
     </w:p>
     <w:p>
@@ -7161,22 +7902,47 @@
         <w:t xml:space="preserve"> revelou que </w:t>
       </w:r>
       <w:r>
-        <w:t>a maioria das variáveis é</w:t>
+        <w:t>a maioria das variáveis são</w:t>
       </w:r>
       <w:r>
         <w:t xml:space="preserve"> </w:t>
       </w:r>
+      <w:proofErr w:type="gramStart"/>
       <w:r>
         <w:t>independente</w:t>
       </w:r>
       <w:r>
-        <w:t>, sendo que apenas o Eritrócitos versus Hematócrito  apresentaram uma correlação forte positiva e Linfócitos Típicos versus Segment</w:t>
-      </w:r>
-      <w:r>
-        <w:t>a</w:t>
-      </w:r>
-      <w:r>
-        <w:t xml:space="preserve">dos uma correlação forte negativa, conforme </w:t>
+        <w:t>s</w:t>
+      </w:r>
+      <w:proofErr w:type="gramEnd"/>
+      <w:r>
+        <w:t>, sendo que</w:t>
+      </w:r>
+      <w:r>
+        <w:t>,</w:t>
+      </w:r>
+      <w:r>
+        <w:t xml:space="preserve"> apenas o Eritrócitos versus </w:t>
+      </w:r>
+      <w:proofErr w:type="spellStart"/>
+      <w:r>
+        <w:t>Hematócr</w:t>
+      </w:r>
+      <w:r>
+        <w:t>i</w:t>
+      </w:r>
+      <w:r>
+        <w:t>to</w:t>
+      </w:r>
+      <w:proofErr w:type="spellEnd"/>
+      <w:r>
+        <w:t xml:space="preserve">  apresentaram uma correlação forte positiva e Linfócitos Típicos versus Segme</w:t>
+      </w:r>
+      <w:r>
+        <w:t>n</w:t>
+      </w:r>
+      <w:r>
+        <w:t xml:space="preserve">tados uma correlação forte negativa, conforme </w:t>
       </w:r>
       <w:r>
         <w:t xml:space="preserve">destacado no mapa de calor </w:t>
@@ -7309,19 +8075,45 @@
         <w:t xml:space="preserve">esses </w:t>
       </w:r>
       <w:r>
-        <w:t>ser</w:t>
-      </w:r>
-      <w:r>
-        <w:t>ão mantidos</w:t>
-      </w:r>
-      <w:r>
-        <w:t xml:space="preserve">, pois mais pra frente será aplicado </w:t>
+        <w:t>foram</w:t>
+      </w:r>
+      <w:r>
+        <w:t xml:space="preserve"> mantidos</w:t>
+      </w:r>
+      <w:r>
+        <w:t xml:space="preserve">, pois mais pra frente </w:t>
+      </w:r>
+      <w:r>
+        <w:t>aplicou-se</w:t>
+      </w:r>
+      <w:r>
+        <w:t xml:space="preserve"> </w:t>
       </w:r>
       <w:r>
         <w:t>uma técnica</w:t>
       </w:r>
       <w:r>
-        <w:t xml:space="preserve"> de seleção de features com o intuito de indicar as melhores variáveis explicativas para treinamento de modelos</w:t>
+        <w:t xml:space="preserve"> de seleção de </w:t>
+      </w:r>
+      <w:proofErr w:type="spellStart"/>
+      <w:r>
+        <w:t>fe</w:t>
+      </w:r>
+      <w:r>
+        <w:t>a</w:t>
+      </w:r>
+      <w:r>
+        <w:t>tures</w:t>
+      </w:r>
+      <w:proofErr w:type="spellEnd"/>
+      <w:r>
+        <w:t xml:space="preserve"> com o intuito de indicar as melhores variáveis explicativas para treinamento de m</w:t>
+      </w:r>
+      <w:r>
+        <w:t>o</w:t>
+      </w:r>
+      <w:r>
+        <w:t>delos</w:t>
       </w:r>
       <w:r>
         <w:t xml:space="preserve"> de aprendizado supervisionado</w:t>
@@ -7341,7 +8133,11 @@
         <w:t>Em relação aos valores que se diferenciam drasticamente dos outros</w:t>
       </w:r>
       <w:r>
-        <w:t>, os o</w:t>
+        <w:t xml:space="preserve">, os </w:t>
+      </w:r>
+      <w:proofErr w:type="spellStart"/>
+      <w:r>
+        <w:t>o</w:t>
       </w:r>
       <w:r>
         <w:t>u</w:t>
@@ -7349,6 +8145,7 @@
       <w:r>
         <w:t>tliers</w:t>
       </w:r>
+      <w:proofErr w:type="spellEnd"/>
       <w:r>
         <w:t xml:space="preserve">, todas as variáveis demonstraram valores com essa característica. Isso </w:t>
       </w:r>
@@ -7394,14 +8191,31 @@
         <w:pStyle w:val="PargrafodaLista"/>
       </w:pPr>
       <w:r>
-        <w:t xml:space="preserve">O boxplot a seguir, </w:t>
-      </w:r>
-      <w:r>
-        <w:t xml:space="preserve">expressa a presença de outliers nos Eritrócitos </w:t>
+        <w:t xml:space="preserve">O </w:t>
+      </w:r>
+      <w:proofErr w:type="spellStart"/>
+      <w:r>
+        <w:t>boxplot</w:t>
+      </w:r>
+      <w:proofErr w:type="spellEnd"/>
+      <w:r>
+        <w:t xml:space="preserve"> a seguir, </w:t>
+      </w:r>
+      <w:r>
+        <w:t xml:space="preserve">expressa a presença de </w:t>
+      </w:r>
+      <w:proofErr w:type="spellStart"/>
+      <w:r>
+        <w:t>outliers</w:t>
+      </w:r>
+      <w:proofErr w:type="spellEnd"/>
+      <w:r>
+        <w:t xml:space="preserve"> nos Eritrócitos </w:t>
       </w:r>
       <w:r>
         <w:t xml:space="preserve">e </w:t>
       </w:r>
+      <w:proofErr w:type="spellStart"/>
       <w:r>
         <w:t>Hemat</w:t>
       </w:r>
@@ -7412,7 +8226,11 @@
         <w:t>cri</w:t>
       </w:r>
       <w:r>
-        <w:t>tos.</w:t>
+        <w:t>tos</w:t>
+      </w:r>
+      <w:proofErr w:type="spellEnd"/>
+      <w:r>
+        <w:t>.</w:t>
       </w:r>
     </w:p>
     <w:p>
@@ -7440,8 +8258,13 @@
         </w:r>
       </w:fldSimple>
       <w:r>
-        <w:t xml:space="preserve"> - Boxplot</w:t>
-      </w:r>
+        <w:t xml:space="preserve"> - </w:t>
+      </w:r>
+      <w:proofErr w:type="spellStart"/>
+      <w:r>
+        <w:t>Boxplot</w:t>
+      </w:r>
+      <w:proofErr w:type="spellEnd"/>
     </w:p>
     <w:p>
       <w:pPr>
@@ -7524,7 +8347,23 @@
         <w:pStyle w:val="PargrafodaLista"/>
       </w:pPr>
       <w:r>
-        <w:t>É importante salientar que removeu-se apenas os outliers isolados, em outra</w:t>
+        <w:t xml:space="preserve">É importante salientar que </w:t>
+      </w:r>
+      <w:proofErr w:type="gramStart"/>
+      <w:r>
+        <w:t>removeu-se</w:t>
+      </w:r>
+      <w:proofErr w:type="gramEnd"/>
+      <w:r>
+        <w:t xml:space="preserve"> apenas os </w:t>
+      </w:r>
+      <w:proofErr w:type="spellStart"/>
+      <w:r>
+        <w:t>outliers</w:t>
+      </w:r>
+      <w:proofErr w:type="spellEnd"/>
+      <w:r>
+        <w:t xml:space="preserve"> isolados, em outra</w:t>
       </w:r>
       <w:r>
         <w:t>s</w:t>
@@ -7586,7 +8425,23 @@
         <w:t>a</w:t>
       </w:r>
       <w:r>
-        <w:t xml:space="preserve">brangências de CIDs fora do escopo de doenças, sendo assim, filtrou-se apenas as abrangências: </w:t>
+        <w:t xml:space="preserve">brangências de </w:t>
+      </w:r>
+      <w:proofErr w:type="spellStart"/>
+      <w:r>
+        <w:t>CIDs</w:t>
+      </w:r>
+      <w:proofErr w:type="spellEnd"/>
+      <w:r>
+        <w:t xml:space="preserve"> fora do escopo de doenças, sendo assim, </w:t>
+      </w:r>
+      <w:proofErr w:type="gramStart"/>
+      <w:r>
+        <w:t>filtrou-se</w:t>
+      </w:r>
+      <w:proofErr w:type="gramEnd"/>
+      <w:r>
+        <w:t xml:space="preserve"> apenas as abrangências: </w:t>
       </w:r>
       <w:r>
         <w:t>A00-B99, D50-D89, E00-E90, G00-G99, J00-J99, K00-K93, M00-M99, I00-I99</w:t>
@@ -7603,7 +8458,19 @@
         <w:t>Além disso, h</w:t>
       </w:r>
       <w:r>
-        <w:t>ouve outra consistência realizada, todos os atendimentos tinham resultados de hemograma e vice-versa.</w:t>
+        <w:t xml:space="preserve">ouve outra consistência realizada, </w:t>
+      </w:r>
+      <w:r>
+        <w:t xml:space="preserve">verificou-se que </w:t>
+      </w:r>
+      <w:r>
+        <w:t xml:space="preserve">todos os </w:t>
+      </w:r>
+      <w:r>
+        <w:t>a</w:t>
+      </w:r>
+      <w:r>
+        <w:t>tendimentos tinham resultados de hemograma e vice-versa.</w:t>
       </w:r>
     </w:p>
     <w:p>
@@ -7612,31 +8479,47 @@
       </w:pPr>
       <w:r>
         <w:lastRenderedPageBreak/>
-        <w:t xml:space="preserve">Preferiu-se agrupar os dados de acordo com o GRUPO_CID, dessa vez para averiguar a quantidade de registros em cada grupo, a imagem </w:t>
-      </w:r>
-      <w:r>
-        <w:t xml:space="preserve">6 </w:t>
+        <w:t xml:space="preserve">Preferiu-se agrupar os dados de acordo com o GRUPO_CID, dessa vez para averiguar a quantidade de registros em cada </w:t>
+      </w:r>
+      <w:r>
+        <w:t>um</w:t>
+      </w:r>
+      <w:r>
+        <w:t xml:space="preserve">, a imagem </w:t>
+      </w:r>
+      <w:proofErr w:type="gramStart"/>
+      <w:r>
+        <w:t>6</w:t>
+      </w:r>
+      <w:proofErr w:type="gramEnd"/>
+      <w:r>
+        <w:t xml:space="preserve"> </w:t>
       </w:r>
       <w:r>
         <w:t xml:space="preserve">destaca </w:t>
       </w:r>
       <w:r>
-        <w:t xml:space="preserve">que </w:t>
-      </w:r>
-      <w:r>
         <w:t xml:space="preserve">os </w:t>
       </w:r>
       <w:r>
-        <w:t>c</w:t>
-      </w:r>
-      <w:r>
-        <w:t>ó</w:t>
-      </w:r>
-      <w:r>
-        <w:t xml:space="preserve">digos de </w:t>
-      </w:r>
-      <w:r>
-        <w:t>grupos de CIDs que obtiveram quantidade superior a 200 observações</w:t>
+        <w:t>cód</w:t>
+      </w:r>
+      <w:r>
+        <w:t>i</w:t>
+      </w:r>
+      <w:r>
+        <w:t xml:space="preserve">gos de </w:t>
+      </w:r>
+      <w:r>
+        <w:t xml:space="preserve">grupos de </w:t>
+      </w:r>
+      <w:proofErr w:type="spellStart"/>
+      <w:r>
+        <w:t>CIDs</w:t>
+      </w:r>
+      <w:proofErr w:type="spellEnd"/>
+      <w:r>
+        <w:t xml:space="preserve"> que obtiveram quantidade superior a 200 observações</w:t>
       </w:r>
       <w:r>
         <w:t>.</w:t>
@@ -7668,8 +8551,13 @@
         </w:r>
       </w:fldSimple>
       <w:r>
-        <w:t xml:space="preserve"> – Total por grupos de CID</w:t>
-      </w:r>
+        <w:t xml:space="preserve"> – </w:t>
+      </w:r>
+      <w:proofErr w:type="gramStart"/>
+      <w:r>
+        <w:t>Total por grupos de CID</w:t>
+      </w:r>
+      <w:proofErr w:type="gramEnd"/>
     </w:p>
     <w:p>
       <w:pPr>
@@ -7768,8 +8656,13 @@
       <w:r>
         <w:t xml:space="preserve">esse </w:t>
       </w:r>
-      <w:r>
-        <w:t>refere-se ao exame geral e investigação de pess</w:t>
+      <w:proofErr w:type="gramStart"/>
+      <w:r>
+        <w:t>refere-se</w:t>
+      </w:r>
+      <w:proofErr w:type="gramEnd"/>
+      <w:r>
+        <w:t xml:space="preserve"> ao exame geral e investigação de pess</w:t>
       </w:r>
       <w:r>
         <w:t>o</w:t>
@@ -7822,7 +8715,15 @@
         <w:t>foi preparado para ser confrontado com Z00</w:t>
       </w:r>
       <w:r>
-        <w:t xml:space="preserve">, para tanto criou-se uma coluna para cada </w:t>
+        <w:t xml:space="preserve">, para tanto </w:t>
+      </w:r>
+      <w:proofErr w:type="gramStart"/>
+      <w:r>
+        <w:t>criou-se</w:t>
+      </w:r>
+      <w:proofErr w:type="gramEnd"/>
+      <w:r>
+        <w:t xml:space="preserve"> uma coluna para cada </w:t>
       </w:r>
       <w:r>
         <w:t xml:space="preserve">um </w:t>
@@ -7837,10 +8738,10 @@
         <w:t xml:space="preserve">0 e 1 para indicar respectivamente </w:t>
       </w:r>
       <w:r>
-        <w:t>inexistência e existência desse no que se refere ao</w:t>
-      </w:r>
-      <w:r>
-        <w:t xml:space="preserve"> atendimento.</w:t>
+        <w:t xml:space="preserve">inexistência e existência desse no </w:t>
+      </w:r>
+      <w:r>
+        <w:t>atendimento.</w:t>
       </w:r>
     </w:p>
     <w:p>
@@ -7854,7 +8755,7 @@
         <w:t xml:space="preserve">foram </w:t>
       </w:r>
       <w:r>
-        <w:t>excluídas</w:t>
+        <w:t>descartadas</w:t>
       </w:r>
       <w:r>
         <w:t>, sendo essas</w:t>
@@ -7868,6 +8769,7 @@
       <w:r>
         <w:t xml:space="preserve">o </w:t>
       </w:r>
+      <w:proofErr w:type="gramStart"/>
       <w:r>
         <w:t>i</w:t>
       </w:r>
@@ -7875,7 +8777,16 @@
         <w:t>n</w:t>
       </w:r>
       <w:r>
-        <w:t>put.csv, para entrada de dados no modelos de aprendizado de máquina</w:t>
+        <w:t>put.</w:t>
+      </w:r>
+      <w:proofErr w:type="spellStart"/>
+      <w:proofErr w:type="gramEnd"/>
+      <w:r>
+        <w:t>csv</w:t>
+      </w:r>
+      <w:proofErr w:type="spellEnd"/>
+      <w:r>
+        <w:t>, para entrada de dados no modelos de aprendizado de máquina</w:t>
       </w:r>
       <w:r>
         <w:t xml:space="preserve"> da próxima sessão</w:t>
@@ -7915,7 +8826,7 @@
           <w:szCs w:val="24"/>
         </w:rPr>
       </w:pPr>
-      <w:bookmarkStart w:id="6" w:name="_Toc53444993"/>
+      <w:bookmarkStart w:id="6" w:name="_Toc53537014"/>
       <w:r>
         <w:rPr>
           <w:lang w:eastAsia="pt-BR"/>
@@ -7933,21 +8844,37 @@
         <w:rPr>
           <w:lang w:eastAsia="pt-BR"/>
         </w:rPr>
-        <w:t>Criação de Modelos de Machine Learning</w:t>
+        <w:t xml:space="preserve">Criação de Modelos de Machine </w:t>
+      </w:r>
+      <w:proofErr w:type="spellStart"/>
+      <w:r>
+        <w:rPr>
+          <w:lang w:eastAsia="pt-BR"/>
+        </w:rPr>
+        <w:t>Learning</w:t>
       </w:r>
       <w:bookmarkEnd w:id="6"/>
-    </w:p>
-    <w:p>
-      <w:pPr>
-        <w:pStyle w:val="PargrafodaLista"/>
-      </w:pPr>
-    </w:p>
-    <w:p>
-      <w:pPr>
-        <w:pStyle w:val="PargrafodaLista"/>
-      </w:pPr>
-      <w:r>
-        <w:t xml:space="preserve">Antes de tudo é necessário esclarecer em alto nível que o seguinte fluxo foi adotado: filtragem das amostras, separação de dados em treino e teste, seleção de features, </w:t>
+      <w:proofErr w:type="spellEnd"/>
+    </w:p>
+    <w:p>
+      <w:pPr>
+        <w:pStyle w:val="PargrafodaLista"/>
+      </w:pPr>
+    </w:p>
+    <w:p>
+      <w:pPr>
+        <w:pStyle w:val="PargrafodaLista"/>
+      </w:pPr>
+      <w:r>
+        <w:t xml:space="preserve">Antes de tudo é necessário esclarecer em alto nível que o seguinte fluxo foi adotado: filtragem das amostras, separação de dados em treino e teste, seleção de </w:t>
+      </w:r>
+      <w:proofErr w:type="spellStart"/>
+      <w:r>
+        <w:t>features</w:t>
+      </w:r>
+      <w:proofErr w:type="spellEnd"/>
+      <w:r>
+        <w:t xml:space="preserve">, </w:t>
       </w:r>
       <w:r>
         <w:t>normalização</w:t>
@@ -7956,10 +8883,18 @@
         <w:t xml:space="preserve"> de dados, </w:t>
       </w:r>
       <w:r>
-        <w:t xml:space="preserve">criação do conjunto de validação nos dados de treino, reamostragem para equilíbrio das classes de treinamento, busca otimizada de </w:t>
-      </w:r>
-      <w:r>
-        <w:t xml:space="preserve">hiper </w:t>
+        <w:t xml:space="preserve">criação do conjunto de validação nos dados de treino, reamostragem para equilíbrio das classes de treinamento, busca </w:t>
+      </w:r>
+      <w:proofErr w:type="gramStart"/>
+      <w:r>
+        <w:t>otimizada</w:t>
+      </w:r>
+      <w:proofErr w:type="gramEnd"/>
+      <w:r>
+        <w:t xml:space="preserve"> de </w:t>
+      </w:r>
+      <w:r>
+        <w:t>hiper</w:t>
       </w:r>
       <w:r>
         <w:t>parâmetros, escolha do</w:t>
@@ -7977,13 +8912,16 @@
         <w:t xml:space="preserve"> modelo</w:t>
       </w:r>
       <w:r>
-        <w:t xml:space="preserve">s com base </w:t>
-      </w:r>
-      <w:r>
-        <w:t>nesses</w:t>
-      </w:r>
-      <w:r>
-        <w:t xml:space="preserve"> e por último os cálculos de métricas para avaliação</w:t>
+        <w:t xml:space="preserve">s </w:t>
+      </w:r>
+      <w:r>
+        <w:t>e por último os cálculos de métr</w:t>
+      </w:r>
+      <w:r>
+        <w:t>i</w:t>
+      </w:r>
+      <w:r>
+        <w:t>cas para avaliação</w:t>
       </w:r>
       <w:r>
         <w:t xml:space="preserve"> nos dados de treino e teste</w:t>
@@ -7997,13 +8935,31 @@
         <w:pStyle w:val="PargrafodaLista"/>
       </w:pPr>
       <w:r>
-        <w:t xml:space="preserve">Cada amostragem foi diferenciada com base em cada grupo de CID, sendo que cada uma recebeu também as observações pertencentes ao </w:t>
+        <w:t xml:space="preserve">Cada amostragem foi diferenciada </w:t>
+      </w:r>
+      <w:r>
+        <w:t>em relação</w:t>
+      </w:r>
+      <w:r>
+        <w:t xml:space="preserve"> </w:t>
+      </w:r>
+      <w:r>
+        <w:t xml:space="preserve">a </w:t>
+      </w:r>
+      <w:r>
+        <w:t xml:space="preserve">cada grupo de CID, sendo que cada uma recebeu também as observações pertencentes ao </w:t>
       </w:r>
       <w:r>
         <w:t xml:space="preserve">grupo de </w:t>
       </w:r>
       <w:r>
-        <w:t xml:space="preserve">CID de exame de rotina (Z00), conforme </w:t>
+        <w:t>CID de ex</w:t>
+      </w:r>
+      <w:r>
+        <w:t>a</w:t>
+      </w:r>
+      <w:r>
+        <w:t xml:space="preserve">me de rotina (Z00), conforme </w:t>
       </w:r>
       <w:r>
         <w:t>evidenciado n</w:t>
@@ -8012,8 +8968,13 @@
         <w:t>a imagem</w:t>
       </w:r>
       <w:r>
-        <w:t xml:space="preserve"> 7</w:t>
-      </w:r>
+        <w:t xml:space="preserve"> </w:t>
+      </w:r>
+      <w:proofErr w:type="gramStart"/>
+      <w:r>
+        <w:t>7</w:t>
+      </w:r>
+      <w:proofErr w:type="gramEnd"/>
       <w:r>
         <w:t>.</w:t>
       </w:r>
@@ -8286,48 +9247,77 @@
         <w:t>hiper</w:t>
       </w:r>
       <w:r>
-        <w:t xml:space="preserve">parâmetros com a finalidade de selecionar variáveis que explicam a ocorrência de determinado grupo de CID. O modelo foi instanciado com o </w:t>
-      </w:r>
-      <w:r>
-        <w:t>hiper</w:t>
-      </w:r>
-      <w:r>
-        <w:t>p</w:t>
+        <w:t xml:space="preserve">parâmetros com a finalidade de selecionar variáveis que </w:t>
+      </w:r>
+      <w:r>
+        <w:t xml:space="preserve">melhor </w:t>
+      </w:r>
+      <w:r>
+        <w:t>expl</w:t>
+      </w:r>
+      <w:r>
+        <w:t>i</w:t>
+      </w:r>
+      <w:r>
+        <w:t>cam a ocorrência de determinado grupo de CID. O</w:t>
+      </w:r>
+      <w:r>
+        <w:t xml:space="preserve"> </w:t>
+      </w:r>
+      <w:r>
+        <w:t xml:space="preserve">modelo foi instanciado com o </w:t>
+      </w:r>
+      <w:r>
+        <w:t>h</w:t>
+      </w:r>
+      <w:r>
+        <w:t>i</w:t>
+      </w:r>
+      <w:r>
+        <w:t>per</w:t>
+      </w:r>
+      <w:r>
+        <w:t xml:space="preserve">parâmetro de balanceamento de classes, pois todas as amostras de grupos de CID </w:t>
+      </w:r>
+      <w:r>
+        <w:t>apresentaram</w:t>
+      </w:r>
+      <w:r>
+        <w:t xml:space="preserve"> </w:t>
+      </w:r>
+      <w:r>
+        <w:t xml:space="preserve">o </w:t>
+      </w:r>
+      <w:r>
+        <w:t>problema de desbalanceamento.</w:t>
+      </w:r>
+    </w:p>
+    <w:p>
+      <w:pPr>
+        <w:pStyle w:val="PargrafodaLista"/>
+      </w:pPr>
+      <w:r>
+        <w:t xml:space="preserve">Para seleção de variáveis, buscou-se por árvores com profundidade de </w:t>
+      </w:r>
+      <w:proofErr w:type="gramStart"/>
+      <w:r>
+        <w:t>1</w:t>
+      </w:r>
+      <w:proofErr w:type="gramEnd"/>
+      <w:r>
+        <w:t xml:space="preserve"> </w:t>
       </w:r>
       <w:r>
         <w:t>a</w:t>
       </w:r>
       <w:r>
-        <w:t xml:space="preserve">râmetro de balanceamento de classes, pois todas as amostras de grupos de CID </w:t>
-      </w:r>
-      <w:r>
-        <w:t>apresentaram</w:t>
+        <w:t>té</w:t>
       </w:r>
       <w:r>
         <w:t xml:space="preserve"> </w:t>
       </w:r>
       <w:r>
-        <w:t xml:space="preserve">o </w:t>
-      </w:r>
-      <w:r>
-        <w:t>problema de desbalanceamento.</w:t>
-      </w:r>
-    </w:p>
-    <w:p>
-      <w:pPr>
-        <w:pStyle w:val="PargrafodaLista"/>
-      </w:pPr>
-      <w:r>
-        <w:t xml:space="preserve">Para seleção de variáveis, buscou-se por árvores com profundidade mínima de 1 </w:t>
-      </w:r>
-      <w:r>
-        <w:t>até</w:t>
-      </w:r>
-      <w:r>
-        <w:t xml:space="preserve"> m</w:t>
-      </w:r>
-      <w:r>
-        <w:t xml:space="preserve">áxima de 10, que </w:t>
+        <w:t xml:space="preserve">10, que </w:t>
       </w:r>
       <w:r>
         <w:t xml:space="preserve">tivessem de 30 </w:t>
@@ -8339,7 +9329,15 @@
         <w:t>observações em cada nó de decisão</w:t>
       </w:r>
       <w:r>
-        <w:t xml:space="preserve"> e com critério de separação gini ou entropia. </w:t>
+        <w:t xml:space="preserve"> e com critério de separação </w:t>
+      </w:r>
+      <w:proofErr w:type="spellStart"/>
+      <w:r>
+        <w:t>gini</w:t>
+      </w:r>
+      <w:proofErr w:type="spellEnd"/>
+      <w:r>
+        <w:t xml:space="preserve"> ou entropia. </w:t>
       </w:r>
     </w:p>
     <w:p>
@@ -8354,43 +9352,64 @@
         <w:t xml:space="preserve">a melhor </w:t>
       </w:r>
       <w:r>
-        <w:t>árvore de decisão juntamente com as variáveis selecion</w:t>
+        <w:t xml:space="preserve">árvore de decisão, </w:t>
+      </w:r>
+      <w:r>
+        <w:t xml:space="preserve">juntamente com </w:t>
+      </w:r>
+      <w:r>
+        <w:t>os</w:t>
+      </w:r>
+      <w:r>
+        <w:t xml:space="preserve"> </w:t>
+      </w:r>
+      <w:r>
+        <w:t>hiperparâmetros</w:t>
+      </w:r>
+      <w:r>
+        <w:t xml:space="preserve"> </w:t>
+      </w:r>
+      <w:r>
+        <w:t xml:space="preserve">descobertos, </w:t>
+      </w:r>
+      <w:r>
+        <w:t xml:space="preserve">foi </w:t>
+      </w:r>
+      <w:r>
+        <w:t>treinada</w:t>
+      </w:r>
+      <w:r>
+        <w:t>,</w:t>
+      </w:r>
+      <w:r>
+        <w:t xml:space="preserve"> testada</w:t>
+      </w:r>
+      <w:r>
+        <w:t xml:space="preserve"> </w:t>
+      </w:r>
+      <w:r>
+        <w:t>e avaliada</w:t>
+      </w:r>
+      <w:r>
+        <w:t xml:space="preserve"> por métricas que foram salvas para posterior comparação</w:t>
+      </w:r>
+      <w:r>
+        <w:t xml:space="preserve"> em relação a </w:t>
+      </w:r>
+      <w:r>
+        <w:t>outras técnicas de aprendizagem supervi</w:t>
+      </w:r>
+      <w:r>
+        <w:t>si</w:t>
+      </w:r>
+      <w:r>
+        <w:t>on</w:t>
       </w:r>
       <w:r>
         <w:t>a</w:t>
       </w:r>
       <w:r>
-        <w:t xml:space="preserve">das foi </w:t>
-      </w:r>
-      <w:r>
-        <w:t>treinada</w:t>
-      </w:r>
-      <w:r>
-        <w:t>,</w:t>
-      </w:r>
-      <w:r>
-        <w:t xml:space="preserve"> testada</w:t>
-      </w:r>
-      <w:r>
-        <w:t xml:space="preserve"> </w:t>
-      </w:r>
-      <w:r>
-        <w:t>e avaliada</w:t>
-      </w:r>
-      <w:r>
-        <w:t xml:space="preserve"> por métricas que foram salvas para posterior comparação</w:t>
-      </w:r>
-      <w:r>
-        <w:t xml:space="preserve"> em relação a </w:t>
-      </w:r>
-      <w:r>
-        <w:t>outras técnicas de aprendizagem supervi</w:t>
-      </w:r>
-      <w:r>
-        <w:t>si</w:t>
-      </w:r>
-      <w:r>
-        <w:t>onada</w:t>
+        <w:t>da</w:t>
       </w:r>
       <w:r>
         <w:t>.</w:t>
@@ -8416,13 +9435,7 @@
         <w:t xml:space="preserve"> até então descritos</w:t>
       </w:r>
       <w:r>
-        <w:t xml:space="preserve"> para o algoritmo de árv</w:t>
-      </w:r>
-      <w:r>
-        <w:t>o</w:t>
-      </w:r>
-      <w:r>
-        <w:t>re de decisão</w:t>
+        <w:t xml:space="preserve"> para o algoritmo de árvore de decisão</w:t>
       </w:r>
       <w:r>
         <w:t>.</w:t>
@@ -8461,6 +9474,10 @@
         <w:pStyle w:val="SemEspaamento"/>
       </w:pPr>
       <w:r>
+        <w:rPr>
+          <w:noProof/>
+          <w:lang w:eastAsia="pt-BR"/>
+        </w:rPr>
         <w:drawing>
           <wp:inline distT="0" distB="0" distL="0" distR="0">
             <wp:extent cx="5572125" cy="2533650"/>
@@ -8543,13 +9560,28 @@
         <w:t xml:space="preserve">ses é </w:t>
       </w:r>
       <w:r>
-        <w:t xml:space="preserve">importante destacar as métricas apropriadas </w:t>
+        <w:t xml:space="preserve">importante destacar as métricas </w:t>
+      </w:r>
+      <w:r>
+        <w:t>calculadas</w:t>
+      </w:r>
+      <w:r>
+        <w:t xml:space="preserve"> </w:t>
       </w:r>
       <w:r>
         <w:t xml:space="preserve">e </w:t>
       </w:r>
       <w:r>
-        <w:t>utilizadas para avaliação dos modelos, sendo essas: precisão, recuperação e pontuação F1.</w:t>
+        <w:t>apropriadas</w:t>
+      </w:r>
+      <w:r>
+        <w:t xml:space="preserve"> para avaliação dos m</w:t>
+      </w:r>
+      <w:r>
+        <w:t>o</w:t>
+      </w:r>
+      <w:r>
+        <w:t>delos, sendo essas: precisão, recuperação e pontuação F1.</w:t>
       </w:r>
     </w:p>
     <w:p>
@@ -8560,27 +9592,65 @@
         <w:t xml:space="preserve">Ainda nesse âmbito, vale </w:t>
       </w:r>
       <w:r>
-        <w:t xml:space="preserve">à ressalva que os modelos de Naive Bayes, KNN e redes neurais foram treinados e avaliados </w:t>
+        <w:t xml:space="preserve">à ressalva que os modelos de </w:t>
+      </w:r>
+      <w:proofErr w:type="spellStart"/>
+      <w:r>
+        <w:t>Naive</w:t>
+      </w:r>
+      <w:proofErr w:type="spellEnd"/>
+      <w:r>
+        <w:t xml:space="preserve"> </w:t>
+      </w:r>
+      <w:proofErr w:type="spellStart"/>
+      <w:r>
+        <w:t>Bayes</w:t>
+      </w:r>
+      <w:proofErr w:type="spellEnd"/>
+      <w:r>
+        <w:t xml:space="preserve">, KNN e redes neurais foram treinados e avaliados </w:t>
       </w:r>
       <w:r>
         <w:t xml:space="preserve">com o objetivo de comparar </w:t>
       </w:r>
       <w:r>
-        <w:t xml:space="preserve">a pontuação F1 </w:t>
-      </w:r>
-      <w:r>
-        <w:t xml:space="preserve">entre si e </w:t>
-      </w:r>
-      <w:r>
-        <w:t xml:space="preserve">com o modelo seleção de variáveis, a árvore de decisão. </w:t>
-      </w:r>
-    </w:p>
-    <w:p>
-      <w:pPr>
-        <w:pStyle w:val="PargrafodaLista"/>
-      </w:pPr>
-      <w:r>
-        <w:t>Antes disso, precisou-se normalizar os dados utilizando a técnica de escala em relação os valores mínimos e máximos. É importante frisar que não optou-se p</w:t>
+        <w:t>suas</w:t>
+      </w:r>
+      <w:r>
+        <w:t xml:space="preserve"> pontu</w:t>
+      </w:r>
+      <w:r>
+        <w:t>a</w:t>
+      </w:r>
+      <w:r>
+        <w:t xml:space="preserve">ções F1, incluído o </w:t>
+      </w:r>
+      <w:r>
+        <w:t xml:space="preserve">modelo seleção de variáveis, a árvore de decisão. </w:t>
+      </w:r>
+    </w:p>
+    <w:p>
+      <w:pPr>
+        <w:pStyle w:val="PargrafodaLista"/>
+      </w:pPr>
+      <w:r>
+        <w:t xml:space="preserve">Antes disso, </w:t>
+      </w:r>
+      <w:proofErr w:type="gramStart"/>
+      <w:r>
+        <w:t>precisou-se</w:t>
+      </w:r>
+      <w:proofErr w:type="gramEnd"/>
+      <w:r>
+        <w:t xml:space="preserve"> normalizar os dados utilizando a técnica de escala em relação os valores mínimos e máximos. É importante frisar que não </w:t>
+      </w:r>
+      <w:proofErr w:type="gramStart"/>
+      <w:r>
+        <w:t>optou-se</w:t>
+      </w:r>
+      <w:proofErr w:type="gramEnd"/>
+      <w:r>
+        <w:t xml:space="preserve"> p</w:t>
       </w:r>
       <w:r>
         <w:t>e</w:t>
@@ -8610,13 +9680,7 @@
         <w:t>senão</w:t>
       </w:r>
       <w:r>
-        <w:t xml:space="preserve"> os modelos sofreriam com a d</w:t>
-      </w:r>
-      <w:r>
-        <w:t>i</w:t>
-      </w:r>
-      <w:r>
-        <w:t xml:space="preserve">ferença de grandezas dos valores entre as variáveis. </w:t>
+        <w:t xml:space="preserve"> os modelos sofreriam com a diferença de grandezas dos valores entre as variáveis. </w:t>
       </w:r>
     </w:p>
     <w:p>
@@ -8651,13 +9715,7 @@
         <w:t xml:space="preserve">de </w:t>
       </w:r>
       <w:r>
-        <w:t>tre</w:t>
-      </w:r>
-      <w:r>
-        <w:t>i</w:t>
-      </w:r>
-      <w:r>
-        <w:t xml:space="preserve">namento. </w:t>
+        <w:t xml:space="preserve">treinamento. </w:t>
       </w:r>
     </w:p>
     <w:p>
@@ -8693,31 +9751,33 @@
         <w:t>s</w:t>
       </w:r>
       <w:r>
-        <w:t>tragem Smote apenas nos 80% restantes de treinamento, para aumentar os núm</w:t>
+        <w:t xml:space="preserve">tragem </w:t>
+      </w:r>
+      <w:proofErr w:type="spellStart"/>
+      <w:r>
+        <w:t>Smote</w:t>
+      </w:r>
+      <w:proofErr w:type="spellEnd"/>
+      <w:r>
+        <w:t xml:space="preserve"> apenas nos 80% restantes de treinamento, para aumentar o núm</w:t>
       </w:r>
       <w:r>
         <w:t>e</w:t>
       </w:r>
       <w:r>
-        <w:t>ros de exemplos do grupo do CID minoritário. Dessa forma, garantiu-se o treiname</w:t>
+        <w:t>ro de exemplos do grupo do CID minoritário. Dessa forma, garantiu-se o treiname</w:t>
       </w:r>
       <w:r>
         <w:t>n</w:t>
       </w:r>
       <w:r>
-        <w:t>to em dados balanceados à medida que a validação fosse realizada com grupos di</w:t>
-      </w:r>
-      <w:r>
-        <w:t>s</w:t>
-      </w:r>
-      <w:r>
-        <w:t>tribuídos sem</w:t>
-      </w:r>
-      <w:r>
-        <w:t>e</w:t>
-      </w:r>
-      <w:r>
-        <w:t>lhantemente ao mundo real.</w:t>
+        <w:t>to em dados balanceados à medida que a validação fosse realizada com grupos distr</w:t>
+      </w:r>
+      <w:r>
+        <w:t>i</w:t>
+      </w:r>
+      <w:r>
+        <w:t>buídos semelhantemente ao mundo real.</w:t>
       </w:r>
     </w:p>
     <w:p>
@@ -8829,19 +9889,77 @@
         <w:pStyle w:val="PargrafodaLista"/>
       </w:pPr>
       <w:r>
-        <w:t>A figura acima deixou claro também a procura dos hiperparâmetros do KNN, sendo o número de vizinhos mais próximos entre 2 e 10, utilizando às formulas de distâncias Minkowski ou Chebyshev</w:t>
-      </w:r>
-      <w:r>
-        <w:t xml:space="preserve">. Além disso, o parâmetro p diz a respeito ao grau de elevação da distância na formula de Minkowski, especificamente quando p = 1 equivale à distância de Manhattan e p = 2 refere-se à distância Euclidiana. </w:t>
-      </w:r>
-    </w:p>
-    <w:p>
-      <w:pPr>
-        <w:pStyle w:val="PargrafodaLista"/>
-      </w:pPr>
-      <w:r>
-        <w:t>O modelo de Naive Bayes, nesse caso o GaussianNB</w:t>
-      </w:r>
+        <w:t xml:space="preserve">A figura acima deixou claro também a procura dos hiperparâmetros do KNN, sendo o número de </w:t>
+      </w:r>
+      <w:r>
+        <w:t xml:space="preserve">vizinhos mais próximos entre </w:t>
+      </w:r>
+      <w:proofErr w:type="gramStart"/>
+      <w:r>
+        <w:t>2</w:t>
+      </w:r>
+      <w:proofErr w:type="gramEnd"/>
+      <w:r>
+        <w:t xml:space="preserve"> até</w:t>
+      </w:r>
+      <w:r>
+        <w:t xml:space="preserve"> 10, utilizando às formulas de distâncias </w:t>
+      </w:r>
+      <w:proofErr w:type="spellStart"/>
+      <w:r>
+        <w:t>Minkowski</w:t>
+      </w:r>
+      <w:proofErr w:type="spellEnd"/>
+      <w:r>
+        <w:t xml:space="preserve"> ou </w:t>
+      </w:r>
+      <w:proofErr w:type="spellStart"/>
+      <w:r>
+        <w:t>Chebyshev</w:t>
+      </w:r>
+      <w:proofErr w:type="spellEnd"/>
+      <w:r>
+        <w:t xml:space="preserve">. Além disso, o parâmetro p diz a respeito ao grau de elevação da distância na formula de </w:t>
+      </w:r>
+      <w:proofErr w:type="spellStart"/>
+      <w:r>
+        <w:t>Minkowski</w:t>
+      </w:r>
+      <w:proofErr w:type="spellEnd"/>
+      <w:r>
+        <w:t xml:space="preserve">, especificamente quando p = 1 equivale à distância de Manhattan e p = 2 refere-se à distância Euclidiana. </w:t>
+      </w:r>
+    </w:p>
+    <w:p>
+      <w:pPr>
+        <w:pStyle w:val="PargrafodaLista"/>
+      </w:pPr>
+      <w:r>
+        <w:t xml:space="preserve">O modelo de </w:t>
+      </w:r>
+      <w:proofErr w:type="spellStart"/>
+      <w:r>
+        <w:t>Naive</w:t>
+      </w:r>
+      <w:proofErr w:type="spellEnd"/>
+      <w:r>
+        <w:t xml:space="preserve"> </w:t>
+      </w:r>
+      <w:proofErr w:type="spellStart"/>
+      <w:r>
+        <w:t>Bayes</w:t>
+      </w:r>
+      <w:proofErr w:type="spellEnd"/>
+      <w:r>
+        <w:t xml:space="preserve">, nesse caso o </w:t>
+      </w:r>
+      <w:proofErr w:type="spellStart"/>
+      <w:proofErr w:type="gramStart"/>
+      <w:r>
+        <w:t>GaussianNB</w:t>
+      </w:r>
+      <w:proofErr w:type="spellEnd"/>
+      <w:proofErr w:type="gramEnd"/>
       <w:r>
         <w:t>,</w:t>
       </w:r>
@@ -8881,8 +9999,21 @@
         </w:r>
       </w:fldSimple>
       <w:r>
-        <w:t xml:space="preserve"> – Naive Bayes</w:t>
-      </w:r>
+        <w:t xml:space="preserve"> – </w:t>
+      </w:r>
+      <w:proofErr w:type="spellStart"/>
+      <w:r>
+        <w:t>Naive</w:t>
+      </w:r>
+      <w:proofErr w:type="spellEnd"/>
+      <w:r>
+        <w:t xml:space="preserve"> </w:t>
+      </w:r>
+      <w:proofErr w:type="spellStart"/>
+      <w:r>
+        <w:t>Bayes</w:t>
+      </w:r>
+      <w:proofErr w:type="spellEnd"/>
     </w:p>
     <w:p>
       <w:pPr>
@@ -8960,16 +10091,26 @@
         <w:t xml:space="preserve">A imagem </w:t>
       </w:r>
       <w:r>
-        <w:t xml:space="preserve">12 </w:t>
-      </w:r>
-      <w:r>
-        <w:t>mostra que a rede neural, MPLClassifier, teve a busca de hipe</w:t>
-      </w:r>
-      <w:r>
-        <w:t>r</w:t>
-      </w:r>
-      <w:r>
-        <w:t xml:space="preserve">parâmetros configurada entre 1 até 5 camadas escondidas </w:t>
+        <w:t xml:space="preserve">12, </w:t>
+      </w:r>
+      <w:r>
+        <w:t xml:space="preserve">mostra que a rede neural, </w:t>
+      </w:r>
+      <w:proofErr w:type="spellStart"/>
+      <w:proofErr w:type="gramStart"/>
+      <w:r>
+        <w:t>MPLClassifier</w:t>
+      </w:r>
+      <w:proofErr w:type="spellEnd"/>
+      <w:proofErr w:type="gramEnd"/>
+      <w:r>
+        <w:t>, teve a busca de h</w:t>
+      </w:r>
+      <w:r>
+        <w:t>i</w:t>
+      </w:r>
+      <w:r>
+        <w:t xml:space="preserve">perparâmetros configurada entre 1 até 5 camadas escondidas </w:t>
       </w:r>
       <w:r>
         <w:t>de</w:t>
@@ -8987,7 +10128,31 @@
         <w:t xml:space="preserve"> com</w:t>
       </w:r>
       <w:r>
-        <w:t xml:space="preserve"> as funções de ativação, logistic, relu e tanh.</w:t>
+        <w:t xml:space="preserve"> as funções de ativação, </w:t>
+      </w:r>
+      <w:proofErr w:type="spellStart"/>
+      <w:r>
+        <w:t>logistic</w:t>
+      </w:r>
+      <w:proofErr w:type="spellEnd"/>
+      <w:r>
+        <w:t xml:space="preserve">, </w:t>
+      </w:r>
+      <w:proofErr w:type="spellStart"/>
+      <w:r>
+        <w:t>relu</w:t>
+      </w:r>
+      <w:proofErr w:type="spellEnd"/>
+      <w:r>
+        <w:t xml:space="preserve"> e </w:t>
+      </w:r>
+      <w:proofErr w:type="spellStart"/>
+      <w:r>
+        <w:t>tanh</w:t>
+      </w:r>
+      <w:proofErr w:type="spellEnd"/>
+      <w:r>
+        <w:t>.</w:t>
       </w:r>
     </w:p>
     <w:p>
@@ -9123,7 +10288,15 @@
         <w:t xml:space="preserve"> cada grupo de CID</w:t>
       </w:r>
       <w:r>
-        <w:t xml:space="preserve">, essas foram salvas em um dicionário de scores, imagem </w:t>
+        <w:t xml:space="preserve">, essas foram salvas em um dicionário de </w:t>
+      </w:r>
+      <w:proofErr w:type="spellStart"/>
+      <w:r>
+        <w:t>scores</w:t>
+      </w:r>
+      <w:proofErr w:type="spellEnd"/>
+      <w:r>
+        <w:t xml:space="preserve">, imagem </w:t>
       </w:r>
       <w:r>
         <w:t>13</w:t>
@@ -9158,8 +10331,13 @@
         </w:r>
       </w:fldSimple>
       <w:r>
-        <w:t xml:space="preserve"> – Dicionário de scores</w:t>
-      </w:r>
+        <w:t xml:space="preserve"> – Dicionário de </w:t>
+      </w:r>
+      <w:proofErr w:type="spellStart"/>
+      <w:r>
+        <w:t>scores</w:t>
+      </w:r>
+      <w:proofErr w:type="spellEnd"/>
     </w:p>
     <w:p>
       <w:pPr>
@@ -9303,7 +10481,7 @@
           <w:szCs w:val="24"/>
         </w:rPr>
       </w:pPr>
-      <w:bookmarkStart w:id="7" w:name="_Toc53444994"/>
+      <w:bookmarkStart w:id="7" w:name="_Toc53537015"/>
       <w:r>
         <w:rPr>
           <w:lang w:eastAsia="pt-BR"/>
@@ -9392,13 +10570,7 @@
         <w:t xml:space="preserve"> 14</w:t>
       </w:r>
       <w:r>
-        <w:t xml:space="preserve"> mostra a classificação das pontuações F1 nos d</w:t>
-      </w:r>
-      <w:r>
-        <w:t>a</w:t>
-      </w:r>
-      <w:r>
-        <w:t>dos de teste</w:t>
+        <w:t xml:space="preserve"> mostra a classificação das pontuações F1 nos dados de teste</w:t>
       </w:r>
       <w:r>
         <w:t>.</w:t>
@@ -9444,6 +10616,10 @@
         </w:rPr>
       </w:pPr>
       <w:r>
+        <w:rPr>
+          <w:noProof/>
+          <w:lang w:eastAsia="pt-BR"/>
+        </w:rPr>
         <w:drawing>
           <wp:inline distT="0" distB="0" distL="0" distR="0">
             <wp:extent cx="5667375" cy="3324225"/>
@@ -9515,7 +10691,15 @@
         <w:pStyle w:val="PargrafodaLista"/>
       </w:pPr>
       <w:r>
-        <w:t>É importante salientar que 5 dos 10 primeiros modelos são de redes neurais, entretanto apenas em J18 - Pneumonia por micro-organismo não especificada, que obteve-se pontuação maior que 0,70.</w:t>
+        <w:t xml:space="preserve">É importante salientar que </w:t>
+      </w:r>
+      <w:proofErr w:type="gramStart"/>
+      <w:r>
+        <w:t>5</w:t>
+      </w:r>
+      <w:proofErr w:type="gramEnd"/>
+      <w:r>
+        <w:t xml:space="preserve"> dos 10 primeiros modelos são de redes neurais, entretanto apenas em J18 - Pneumonia por micro-organismo não especificada, que obteve-se pontuação maior que 0,70.</w:t>
       </w:r>
     </w:p>
     <w:p>
@@ -9539,16 +10723,42 @@
         <w:t xml:space="preserve">mias, </w:t>
       </w:r>
       <w:r>
-        <w:t>classificou que 8 pacientes estavam sa</w:t>
-      </w:r>
-      <w:r>
-        <w:t xml:space="preserve">udáveis sendo que tinham anemia e em contrapartida, </w:t>
+        <w:t xml:space="preserve">classificou que </w:t>
+      </w:r>
+      <w:proofErr w:type="gramStart"/>
+      <w:r>
+        <w:t>8</w:t>
+      </w:r>
+      <w:proofErr w:type="gramEnd"/>
+      <w:r>
+        <w:t xml:space="preserve"> pacientes estavam sa</w:t>
+      </w:r>
+      <w:r>
+        <w:t>ud</w:t>
+      </w:r>
+      <w:r>
+        <w:t>áveis sendo que tinham anemia, por outro lado</w:t>
+      </w:r>
+      <w:r>
+        <w:t xml:space="preserve">, </w:t>
       </w:r>
       <w:r>
         <w:t>classificou 31 pacientes com anemia sendo que esta</w:t>
       </w:r>
       <w:r>
-        <w:t>vam saudáveis, conforme imagem 15</w:t>
+        <w:t>vam saudáveis, co</w:t>
+      </w:r>
+      <w:r>
+        <w:t>n</w:t>
+      </w:r>
+      <w:r>
+        <w:t xml:space="preserve">forme </w:t>
+      </w:r>
+      <w:r>
+        <w:t xml:space="preserve">ilustrado na matriz de confusão na </w:t>
+      </w:r>
+      <w:r>
+        <w:t>imagem 15</w:t>
       </w:r>
       <w:r>
         <w:t>.</w:t>
@@ -9658,7 +10868,13 @@
         <w:t>16</w:t>
       </w:r>
       <w:r>
-        <w:t xml:space="preserve">, o modelo aprendeu que se o paciente estiver com hemoglobina menor ou igual a 9,55 </w:t>
+        <w:t>, o modelo ap</w:t>
+      </w:r>
+      <w:r>
+        <w:t>rendeu que se o paciente estivesse</w:t>
+      </w:r>
+      <w:r>
+        <w:t xml:space="preserve"> com hemoglobina menor ou igual a 9,55 </w:t>
       </w:r>
       <w:r>
         <w:t xml:space="preserve">g/dl </w:t>
@@ -9711,7 +10927,10 @@
         </w:r>
       </w:fldSimple>
       <w:r>
-        <w:t xml:space="preserve"> – Nós de decisão</w:t>
+        <w:t xml:space="preserve"> – Nó</w:t>
+      </w:r>
+      <w:r>
+        <w:t xml:space="preserve"> de decisão</w:t>
       </w:r>
     </w:p>
     <w:p>
@@ -9806,10 +11025,10 @@
         <w:t xml:space="preserve"> desempenho dos modelos treinados não </w:t>
       </w:r>
       <w:r>
-        <w:t>foram</w:t>
-      </w:r>
-      <w:r>
-        <w:t xml:space="preserve"> aceitáveis, pois</w:t>
+        <w:t>foi aceitável</w:t>
+      </w:r>
+      <w:r>
+        <w:t>, pois</w:t>
       </w:r>
       <w:r>
         <w:t xml:space="preserve"> houve</w:t>
@@ -9821,13 +11040,7 @@
         <w:t xml:space="preserve">alguns </w:t>
       </w:r>
       <w:r>
-        <w:t>pacientes não receberem o tratamento adequado quando d</w:t>
-      </w:r>
-      <w:r>
-        <w:t>e</w:t>
-      </w:r>
-      <w:r>
-        <w:t>veriam e vice-versa.</w:t>
+        <w:t>pacientes não receberem o tratamento adequado quando deveriam e vice-versa.</w:t>
       </w:r>
     </w:p>
     <w:p>
@@ -9842,25 +11055,25 @@
         <w:t xml:space="preserve">Para contornar essa situação, ao invés de </w:t>
       </w:r>
       <w:r>
-        <w:t>tentar prever a doença</w:t>
-      </w:r>
-      <w:r>
-        <w:t xml:space="preserve"> secamente</w:t>
-      </w:r>
-      <w:r>
-        <w:t xml:space="preserve">, seria melhor apresentar a probabilidade </w:t>
+        <w:t xml:space="preserve">tentar prever </w:t>
+      </w:r>
+      <w:r>
+        <w:t xml:space="preserve">diretamente </w:t>
+      </w:r>
+      <w:r>
+        <w:t>a doe</w:t>
+      </w:r>
+      <w:r>
+        <w:t>n</w:t>
+      </w:r>
+      <w:r>
+        <w:t xml:space="preserve">ça, seria melhor apresentar a probabilidade </w:t>
       </w:r>
       <w:r>
         <w:t>de o paciente pertencer</w:t>
       </w:r>
       <w:r>
-        <w:t xml:space="preserve"> a determinado gr</w:t>
-      </w:r>
-      <w:r>
-        <w:t>u</w:t>
-      </w:r>
-      <w:r>
-        <w:t>po de CID</w:t>
+        <w:t xml:space="preserve"> a determinado grupo de CID</w:t>
       </w:r>
       <w:r>
         <w:t>.</w:t>
@@ -9893,13 +11106,7 @@
         <w:t>rá a probabilidade de</w:t>
       </w:r>
       <w:r>
-        <w:t xml:space="preserve"> possuir anem</w:t>
-      </w:r>
-      <w:r>
-        <w:t>i</w:t>
-      </w:r>
-      <w:r>
-        <w:t>a.</w:t>
+        <w:t xml:space="preserve"> possuir anemia.</w:t>
       </w:r>
     </w:p>
     <w:p>
@@ -10009,16 +11216,13 @@
         <w:pStyle w:val="PargrafodaLista"/>
       </w:pPr>
       <w:r>
-        <w:t>Já o</w:t>
-      </w:r>
-      <w:r>
-        <w:t xml:space="preserve"> modelo de rede neural utilizado para pneumonia é mais complexo e dif</w:t>
-      </w:r>
-      <w:r>
-        <w:t>í</w:t>
-      </w:r>
-      <w:r>
-        <w:t>cil de interpretar, conforme ilustrado abaixo.</w:t>
+        <w:t xml:space="preserve">De acordo com os resultados na imagem 18, percebeu-se que o </w:t>
+      </w:r>
+      <w:r>
+        <w:t>modelo de rede neural utilizado para pneumonia é mais complexo e di</w:t>
+      </w:r>
+      <w:r>
+        <w:t>fícil de interpretar.</w:t>
       </w:r>
     </w:p>
     <w:p>
@@ -10139,7 +11343,13 @@
         <w:t>n</w:t>
       </w:r>
       <w:r>
-        <w:t xml:space="preserve">gue, relacionado ao grupo de CID A90. </w:t>
+        <w:t xml:space="preserve">gue, relacionado ao </w:t>
+      </w:r>
+      <w:r>
+        <w:t xml:space="preserve">código de </w:t>
+      </w:r>
+      <w:r>
+        <w:t xml:space="preserve">grupo de CID A90. </w:t>
       </w:r>
     </w:p>
     <w:p>
@@ -10263,10 +11473,13 @@
         <w:t>seria</w:t>
       </w:r>
       <w:r>
-        <w:t xml:space="preserve"> possível prever diretamente o grupo de CID com base somente no resultado do hemograma </w:t>
-      </w:r>
-      <w:r>
-        <w:t xml:space="preserve">e com desempenho aceitável, </w:t>
+        <w:t xml:space="preserve"> possível prever diretamente, com desempenho aceitável, </w:t>
+      </w:r>
+      <w:r>
+        <w:t>o grupo de CID com base somente no resultado do hemograma</w:t>
+      </w:r>
+      <w:r>
+        <w:t xml:space="preserve">, </w:t>
       </w:r>
       <w:r>
         <w:t xml:space="preserve">sendo </w:t>
@@ -10281,7 +11494,15 @@
         <w:t>s</w:t>
       </w:r>
       <w:r>
-        <w:t>são 4.</w:t>
+        <w:t xml:space="preserve">são </w:t>
+      </w:r>
+      <w:proofErr w:type="gramStart"/>
+      <w:r>
+        <w:t>4</w:t>
+      </w:r>
+      <w:proofErr w:type="gramEnd"/>
+      <w:r>
+        <w:t>.</w:t>
       </w:r>
       <w:r>
         <w:t xml:space="preserve"> </w:t>
@@ -10293,11 +11514,16 @@
       </w:pPr>
       <w:r>
         <w:lastRenderedPageBreak/>
-        <w:t>Entretanto, contribuiu</w:t>
+        <w:t xml:space="preserve">Entretanto, </w:t>
+      </w:r>
+      <w:proofErr w:type="gramStart"/>
+      <w:r>
+        <w:t>contribuiu</w:t>
       </w:r>
       <w:r>
         <w:t>-se</w:t>
       </w:r>
+      <w:proofErr w:type="gramEnd"/>
       <w:r>
         <w:t xml:space="preserve"> com </w:t>
       </w:r>
@@ -10329,6 +11555,9 @@
         <w:t xml:space="preserve"> de informar </w:t>
       </w:r>
       <w:r>
+        <w:t xml:space="preserve">quais são </w:t>
+      </w:r>
+      <w:r>
         <w:t>as probabilidades de</w:t>
       </w:r>
       <w:r>
@@ -10350,13 +11579,13 @@
         <w:t xml:space="preserve"> </w:t>
       </w:r>
       <w:r>
-        <w:t>base</w:t>
+        <w:t>b</w:t>
       </w:r>
       <w:r>
         <w:t>a</w:t>
       </w:r>
       <w:r>
-        <w:t>do no</w:t>
+        <w:t>seado no</w:t>
       </w:r>
       <w:r>
         <w:t>s dados históricos fornecidos</w:t>
@@ -10373,7 +11602,10 @@
         <w:pStyle w:val="PargrafodaLista"/>
       </w:pPr>
       <w:r>
-        <w:t xml:space="preserve">Para trabalhos futuros, espera-se </w:t>
+        <w:t>Para trabalhos futuros</w:t>
+      </w:r>
+      <w:r>
+        <w:t xml:space="preserve"> espera-se </w:t>
       </w:r>
       <w:r>
         <w:t>aumen</w:t>
@@ -10391,13 +11623,34 @@
         <w:t>de casos dessas doenças</w:t>
       </w:r>
       <w:r>
-        <w:t>. Além disso, analisar e explorar i</w:t>
-      </w:r>
-      <w:r>
-        <w:t>n</w:t>
-      </w:r>
-      <w:r>
-        <w:t>formações sobre sintomas e histórico dos pacientes.</w:t>
+        <w:t xml:space="preserve"> e aprofundar mais a busca de hiperparâmetros</w:t>
+      </w:r>
+      <w:r>
+        <w:t xml:space="preserve">. Além disso, analisar e explorar </w:t>
+      </w:r>
+      <w:r>
+        <w:t>textos</w:t>
+      </w:r>
+      <w:r>
+        <w:t xml:space="preserve"> sobre </w:t>
+      </w:r>
+      <w:r>
+        <w:t xml:space="preserve">os </w:t>
+      </w:r>
+      <w:r>
+        <w:t>sintomas e histórico dos p</w:t>
+      </w:r>
+      <w:r>
+        <w:t>a</w:t>
+      </w:r>
+      <w:r>
+        <w:t>cientes</w:t>
+      </w:r>
+      <w:r>
+        <w:t xml:space="preserve"> através do processamento de linguagem natural</w:t>
+      </w:r>
+      <w:r>
+        <w:t>.</w:t>
       </w:r>
     </w:p>
     <w:p>
@@ -10552,7 +11805,7 @@
           <w:lang w:eastAsia="pt-BR"/>
         </w:rPr>
       </w:pPr>
-      <w:bookmarkStart w:id="8" w:name="_Toc53444995"/>
+      <w:bookmarkStart w:id="8" w:name="_Toc53537016"/>
       <w:r>
         <w:rPr>
           <w:lang w:eastAsia="pt-BR"/>
@@ -10877,6 +12130,7 @@
                 <w:lang w:eastAsia="pt-BR"/>
               </w:rPr>
             </w:pPr>
+            <w:proofErr w:type="spellStart"/>
             <w:r>
               <w:rPr>
                 <w:rFonts w:ascii="Arial" w:eastAsia="Times New Roman" w:hAnsi="Arial" w:cs="Arial"/>
@@ -10884,8 +12138,29 @@
                 <w:szCs w:val="20"/>
                 <w:lang w:eastAsia="pt-BR"/>
               </w:rPr>
-              <w:t>Jupyters notebooks em Python</w:t>
+              <w:t>Jupyters</w:t>
             </w:r>
+            <w:proofErr w:type="spellEnd"/>
+            <w:r>
+              <w:rPr>
+                <w:rFonts w:ascii="Arial" w:eastAsia="Times New Roman" w:hAnsi="Arial" w:cs="Arial"/>
+                <w:sz w:val="20"/>
+                <w:szCs w:val="20"/>
+                <w:lang w:eastAsia="pt-BR"/>
+              </w:rPr>
+              <w:t xml:space="preserve"> notebooks em </w:t>
+            </w:r>
+            <w:proofErr w:type="spellStart"/>
+            <w:r>
+              <w:rPr>
+                <w:rFonts w:ascii="Arial" w:eastAsia="Times New Roman" w:hAnsi="Arial" w:cs="Arial"/>
+                <w:sz w:val="20"/>
+                <w:szCs w:val="20"/>
+                <w:lang w:eastAsia="pt-BR"/>
+              </w:rPr>
+              <w:t>Python</w:t>
+            </w:r>
+            <w:proofErr w:type="spellEnd"/>
           </w:p>
         </w:tc>
         <w:tc>
@@ -11008,7 +12283,7 @@
         <w:rPr>
           <w:noProof/>
         </w:rPr>
-        <w:t>19</w:t>
+        <w:t>22</w:t>
       </w:r>
     </w:fldSimple>
   </w:p>
@@ -14550,7 +15825,7 @@
 </file>
 
 <file path=customXml/itemProps1.xml><?xml version="1.0" encoding="utf-8"?>
-<ds:datastoreItem xmlns:ds="http://schemas.openxmlformats.org/officeDocument/2006/customXml" ds:itemID="{91E13B3A-B371-43A2-95FA-F943DC68F1A3}">
+<ds:datastoreItem xmlns:ds="http://schemas.openxmlformats.org/officeDocument/2006/customXml" ds:itemID="{353D2613-614F-4719-B6B9-5A10A8068E41}">
   <ds:schemaRefs>
     <ds:schemaRef ds:uri="http://schemas.openxmlformats.org/officeDocument/2006/bibliography"/>
   </ds:schemaRefs>

</xml_diff>

<commit_message>
Correção de texto no relatório técnico.
</commit_message>
<xml_diff>
--- a/Relatorio tecnico.docx
+++ b/Relatorio tecnico.docx
@@ -1191,7 +1191,7 @@
         </w:rPr>
         <w:fldChar w:fldCharType="separate"/>
       </w:r>
-      <w:hyperlink w:anchor="_Toc53537008" w:history="1">
+      <w:hyperlink w:anchor="_Toc53843872" w:history="1">
         <w:r>
           <w:rPr>
             <w:rStyle w:val="Hyperlink"/>
@@ -1214,7 +1214,7 @@
           <w:rPr>
             <w:webHidden/>
           </w:rPr>
-          <w:instrText xml:space="preserve"> PAGEREF _Toc53537008 \h </w:instrText>
+          <w:instrText xml:space="preserve"> PAGEREF _Toc53843872 \h </w:instrText>
         </w:r>
         <w:r>
           <w:rPr>
@@ -1254,7 +1254,7 @@
           <w:sz w:val="22"/>
         </w:rPr>
       </w:pPr>
-      <w:hyperlink w:anchor="_Toc53537009" w:history="1">
+      <w:hyperlink w:anchor="_Toc53843873" w:history="1">
         <w:r>
           <w:rPr>
             <w:rStyle w:val="Hyperlink"/>
@@ -1294,7 +1294,7 @@
           <w:rPr>
             <w:webHidden/>
           </w:rPr>
-          <w:instrText xml:space="preserve"> PAGEREF _Toc53537009 \h </w:instrText>
+          <w:instrText xml:space="preserve"> PAGEREF _Toc53843873 \h </w:instrText>
         </w:r>
         <w:r>
           <w:rPr>
@@ -1331,7 +1331,7 @@
           <w:sz w:val="22"/>
         </w:rPr>
       </w:pPr>
-      <w:hyperlink w:anchor="_Toc53537010" w:history="1">
+      <w:hyperlink w:anchor="_Toc53843874" w:history="1">
         <w:r>
           <w:rPr>
             <w:rStyle w:val="Hyperlink"/>
@@ -1355,7 +1355,7 @@
           <w:rPr>
             <w:webHidden/>
           </w:rPr>
-          <w:instrText xml:space="preserve"> PAGEREF _Toc53537010 \h </w:instrText>
+          <w:instrText xml:space="preserve"> PAGEREF _Toc53843874 \h </w:instrText>
         </w:r>
         <w:r>
           <w:rPr>
@@ -1391,7 +1391,7 @@
           <w:sz w:val="22"/>
         </w:rPr>
       </w:pPr>
-      <w:hyperlink w:anchor="_Toc53537011" w:history="1">
+      <w:hyperlink w:anchor="_Toc53843875" w:history="1">
         <w:r>
           <w:rPr>
             <w:rStyle w:val="Hyperlink"/>
@@ -1414,7 +1414,7 @@
           <w:rPr>
             <w:webHidden/>
           </w:rPr>
-          <w:instrText xml:space="preserve"> PAGEREF _Toc53537011 \h </w:instrText>
+          <w:instrText xml:space="preserve"> PAGEREF _Toc53843875 \h </w:instrText>
         </w:r>
         <w:r>
           <w:rPr>
@@ -1450,7 +1450,7 @@
           <w:sz w:val="22"/>
         </w:rPr>
       </w:pPr>
-      <w:hyperlink w:anchor="_Toc53537012" w:history="1">
+      <w:hyperlink w:anchor="_Toc53843876" w:history="1">
         <w:r>
           <w:rPr>
             <w:rStyle w:val="Hyperlink"/>
@@ -1473,7 +1473,7 @@
           <w:rPr>
             <w:webHidden/>
           </w:rPr>
-          <w:instrText xml:space="preserve"> PAGEREF _Toc53537012 \h </w:instrText>
+          <w:instrText xml:space="preserve"> PAGEREF _Toc53843876 \h </w:instrText>
         </w:r>
         <w:r>
           <w:rPr>
@@ -1509,7 +1509,7 @@
           <w:sz w:val="22"/>
         </w:rPr>
       </w:pPr>
-      <w:hyperlink w:anchor="_Toc53537013" w:history="1">
+      <w:hyperlink w:anchor="_Toc53843877" w:history="1">
         <w:r>
           <w:rPr>
             <w:rStyle w:val="Hyperlink"/>
@@ -1532,7 +1532,7 @@
           <w:rPr>
             <w:webHidden/>
           </w:rPr>
-          <w:instrText xml:space="preserve"> PAGEREF _Toc53537013 \h </w:instrText>
+          <w:instrText xml:space="preserve"> PAGEREF _Toc53843877 \h </w:instrText>
         </w:r>
         <w:r>
           <w:rPr>
@@ -1568,7 +1568,7 @@
           <w:sz w:val="22"/>
         </w:rPr>
       </w:pPr>
-      <w:hyperlink w:anchor="_Toc53537014" w:history="1">
+      <w:hyperlink w:anchor="_Toc53843878" w:history="1">
         <w:r>
           <w:rPr>
             <w:rStyle w:val="Hyperlink"/>
@@ -1591,7 +1591,7 @@
           <w:rPr>
             <w:webHidden/>
           </w:rPr>
-          <w:instrText xml:space="preserve"> PAGEREF _Toc53537014 \h </w:instrText>
+          <w:instrText xml:space="preserve"> PAGEREF _Toc53843878 \h </w:instrText>
         </w:r>
         <w:r>
           <w:rPr>
@@ -1627,7 +1627,7 @@
           <w:sz w:val="22"/>
         </w:rPr>
       </w:pPr>
-      <w:hyperlink w:anchor="_Toc53537015" w:history="1">
+      <w:hyperlink w:anchor="_Toc53843879" w:history="1">
         <w:r>
           <w:rPr>
             <w:rStyle w:val="Hyperlink"/>
@@ -1650,7 +1650,7 @@
           <w:rPr>
             <w:webHidden/>
           </w:rPr>
-          <w:instrText xml:space="preserve"> PAGEREF _Toc53537015 \h </w:instrText>
+          <w:instrText xml:space="preserve"> PAGEREF _Toc53843879 \h </w:instrText>
         </w:r>
         <w:r>
           <w:rPr>
@@ -1686,7 +1686,7 @@
           <w:sz w:val="22"/>
         </w:rPr>
       </w:pPr>
-      <w:hyperlink w:anchor="_Toc53537016" w:history="1">
+      <w:hyperlink w:anchor="_Toc53843880" w:history="1">
         <w:r>
           <w:rPr>
             <w:rStyle w:val="Hyperlink"/>
@@ -1709,7 +1709,7 @@
           <w:rPr>
             <w:webHidden/>
           </w:rPr>
-          <w:instrText xml:space="preserve"> PAGEREF _Toc53537016 \h </w:instrText>
+          <w:instrText xml:space="preserve"> PAGEREF _Toc53843880 \h </w:instrText>
         </w:r>
         <w:r>
           <w:rPr>
@@ -1804,7 +1804,7 @@
           <w:lang w:eastAsia="pt-BR"/>
         </w:rPr>
       </w:pPr>
-      <w:bookmarkStart w:id="0" w:name="_Toc53537008"/>
+      <w:bookmarkStart w:id="0" w:name="_Toc53843872"/>
       <w:r>
         <w:rPr>
           <w:lang w:eastAsia="pt-BR"/>
@@ -1913,7 +1913,7 @@
           <w:lang w:eastAsia="pt-BR"/>
         </w:rPr>
       </w:pPr>
-      <w:bookmarkStart w:id="1" w:name="_Toc53537009"/>
+      <w:bookmarkStart w:id="1" w:name="_Toc53843873"/>
       <w:r>
         <w:rPr>
           <w:rFonts w:cs="Arial"/>
@@ -2250,7 +2250,7 @@
           <w:lang w:eastAsia="pt-BR"/>
         </w:rPr>
       </w:pPr>
-      <w:bookmarkStart w:id="2" w:name="_Toc53537010"/>
+      <w:bookmarkStart w:id="2" w:name="_Toc53843874"/>
       <w:r>
         <w:rPr>
           <w:rFonts w:cs="Arial"/>
@@ -2781,31 +2781,37 @@
         <w:rPr>
           <w:lang w:eastAsia="pt-BR"/>
         </w:rPr>
-        <w:t>Para tanto, foi di</w:t>
-      </w:r>
-      <w:r>
-        <w:rPr>
-          <w:lang w:eastAsia="pt-BR"/>
-        </w:rPr>
-        <w:t>sponibilizado dados dos últimos cincos anos referente</w:t>
-      </w:r>
-      <w:r>
-        <w:rPr>
-          <w:lang w:eastAsia="pt-BR"/>
-        </w:rPr>
-        <w:t>s a h</w:t>
-      </w:r>
-      <w:r>
-        <w:rPr>
-          <w:lang w:eastAsia="pt-BR"/>
-        </w:rPr>
-        <w:t>e</w:t>
-      </w:r>
-      <w:r>
-        <w:rPr>
-          <w:lang w:eastAsia="pt-BR"/>
-        </w:rPr>
-        <w:t>mogramas de</w:t>
+        <w:t xml:space="preserve">Para tanto, </w:t>
+      </w:r>
+      <w:r>
+        <w:rPr>
+          <w:lang w:eastAsia="pt-BR"/>
+        </w:rPr>
+        <w:t>foram fornecidos os</w:t>
+      </w:r>
+      <w:r>
+        <w:rPr>
+          <w:lang w:eastAsia="pt-BR"/>
+        </w:rPr>
+        <w:t xml:space="preserve"> dados dos últimos cincos anos referente</w:t>
+      </w:r>
+      <w:r>
+        <w:rPr>
+          <w:lang w:eastAsia="pt-BR"/>
+        </w:rPr>
+        <w:t xml:space="preserve">s a </w:t>
+      </w:r>
+      <w:r>
+        <w:rPr>
+          <w:lang w:eastAsia="pt-BR"/>
+        </w:rPr>
+        <w:t xml:space="preserve">resultados de </w:t>
+      </w:r>
+      <w:r>
+        <w:rPr>
+          <w:lang w:eastAsia="pt-BR"/>
+        </w:rPr>
+        <w:t>hemogramas de</w:t>
       </w:r>
       <w:r>
         <w:rPr>
@@ -2853,7 +2859,19 @@
         <w:rPr>
           <w:lang w:eastAsia="pt-BR"/>
         </w:rPr>
-        <w:t>classificaç</w:t>
+        <w:t>classific</w:t>
+      </w:r>
+      <w:r>
+        <w:rPr>
+          <w:lang w:eastAsia="pt-BR"/>
+        </w:rPr>
+        <w:t>a</w:t>
+      </w:r>
+      <w:r>
+        <w:rPr>
+          <w:lang w:eastAsia="pt-BR"/>
+        </w:rPr>
+        <w:t>ç</w:t>
       </w:r>
       <w:r>
         <w:rPr>
@@ -3051,7 +3069,7 @@
           <w:lang w:eastAsia="pt-BR"/>
         </w:rPr>
       </w:pPr>
-      <w:bookmarkStart w:id="3" w:name="_Toc53537011"/>
+      <w:bookmarkStart w:id="3" w:name="_Toc53843875"/>
       <w:r>
         <w:rPr>
           <w:lang w:eastAsia="pt-BR"/>
@@ -5326,7 +5344,7 @@
           <w:lang w:eastAsia="pt-BR"/>
         </w:rPr>
       </w:pPr>
-      <w:bookmarkStart w:id="4" w:name="_Toc53537012"/>
+      <w:bookmarkStart w:id="4" w:name="_Toc53843876"/>
       <w:r>
         <w:rPr>
           <w:lang w:eastAsia="pt-BR"/>
@@ -5415,7 +5433,13 @@
         <w:rPr>
           <w:lang w:eastAsia="pt-BR"/>
         </w:rPr>
-        <w:t>processamento adicional antes da aplicação</w:t>
+        <w:t>pré-</w:t>
+      </w:r>
+      <w:r>
+        <w:rPr>
+          <w:lang w:eastAsia="pt-BR"/>
+        </w:rPr>
+        <w:t>processamento antes da aplicação</w:t>
       </w:r>
       <w:r>
         <w:rPr>
@@ -6257,7 +6281,13 @@
         <w:rPr>
           <w:lang w:eastAsia="pt-BR"/>
         </w:rPr>
-        <w:t xml:space="preserve">ca do hemograma, por outro lado, </w:t>
+        <w:t xml:space="preserve">ca do hemograma, </w:t>
+      </w:r>
+      <w:r>
+        <w:rPr>
+          <w:lang w:eastAsia="pt-BR"/>
+        </w:rPr>
+        <w:t xml:space="preserve">além disso, </w:t>
       </w:r>
       <w:r>
         <w:rPr>
@@ -6269,19 +6299,19 @@
         <w:rPr>
           <w:lang w:eastAsia="pt-BR"/>
         </w:rPr>
-        <w:t>24 características que o descreve e isso ju</w:t>
-      </w:r>
-      <w:r>
-        <w:rPr>
-          <w:lang w:eastAsia="pt-BR"/>
-        </w:rPr>
-        <w:t>s</w:t>
-      </w:r>
-      <w:r>
-        <w:rPr>
-          <w:lang w:eastAsia="pt-BR"/>
-        </w:rPr>
-        <w:t xml:space="preserve">tifica o número alto de quantidade de registros. </w:t>
+        <w:t>24 características que o descreve e isso justif</w:t>
+      </w:r>
+      <w:r>
+        <w:rPr>
+          <w:lang w:eastAsia="pt-BR"/>
+        </w:rPr>
+        <w:t>i</w:t>
+      </w:r>
+      <w:r>
+        <w:rPr>
+          <w:lang w:eastAsia="pt-BR"/>
+        </w:rPr>
+        <w:t xml:space="preserve">ca o número alto de quantidade de registros. </w:t>
       </w:r>
     </w:p>
     <w:p>
@@ -7312,7 +7342,19 @@
         <w:rPr>
           <w:lang w:eastAsia="pt-BR"/>
         </w:rPr>
-        <w:t xml:space="preserve"> entre essas variáveis explicativas para usar a abordagem de previsão por regressão linear.</w:t>
+        <w:t xml:space="preserve"> entre essas variáveis explicativas para usar a abordagem de </w:t>
+      </w:r>
+      <w:r>
+        <w:rPr>
+          <w:lang w:eastAsia="pt-BR"/>
+        </w:rPr>
+        <w:t>preenchimento</w:t>
+      </w:r>
+      <w:r>
+        <w:rPr>
+          <w:lang w:eastAsia="pt-BR"/>
+        </w:rPr>
+        <w:t xml:space="preserve"> por regressão linear.</w:t>
       </w:r>
     </w:p>
     <w:p>
@@ -7723,7 +7765,7 @@
           <w:szCs w:val="24"/>
         </w:rPr>
       </w:pPr>
-      <w:bookmarkStart w:id="5" w:name="_Toc53537013"/>
+      <w:bookmarkStart w:id="5" w:name="_Toc53843877"/>
       <w:r>
         <w:rPr>
           <w:lang w:eastAsia="pt-BR"/>
@@ -7879,7 +7921,13 @@
         <w:t>junto de dados</w:t>
       </w:r>
       <w:r>
-        <w:t>, pois apresentam baixa variabilidade</w:t>
+        <w:t>, pois apresenta</w:t>
+      </w:r>
+      <w:r>
+        <w:t>ram</w:t>
+      </w:r>
+      <w:r>
+        <w:t xml:space="preserve"> baixa variabilidade</w:t>
       </w:r>
       <w:r>
         <w:t>.</w:t>
@@ -8097,23 +8145,11 @@
       </w:r>
       <w:proofErr w:type="spellStart"/>
       <w:r>
-        <w:t>fe</w:t>
-      </w:r>
-      <w:r>
-        <w:t>a</w:t>
-      </w:r>
-      <w:r>
-        <w:t>tures</w:t>
+        <w:t>features</w:t>
       </w:r>
       <w:proofErr w:type="spellEnd"/>
       <w:r>
-        <w:t xml:space="preserve"> com o intuito de indicar as melhores variáveis explicativas para treinamento de m</w:t>
-      </w:r>
-      <w:r>
-        <w:t>o</w:t>
-      </w:r>
-      <w:r>
-        <w:t>delos</w:t>
+        <w:t xml:space="preserve"> com o intuito de indicar as melhores variáveis explicativas para treinamento de modelos</w:t>
       </w:r>
       <w:r>
         <w:t xml:space="preserve"> de aprendizado supervisionado</w:t>
@@ -8393,7 +8429,10 @@
         <w:t xml:space="preserve"> a </w:t>
       </w:r>
       <w:r>
-        <w:t>variabilidade dos componentes do sangue</w:t>
+        <w:t xml:space="preserve">variabilidade dos componentes </w:t>
+      </w:r>
+      <w:r>
+        <w:t>sanguíneos</w:t>
       </w:r>
       <w:r>
         <w:t xml:space="preserve"> </w:t>
@@ -8419,7 +8458,13 @@
         <w:pStyle w:val="PargrafodaLista"/>
       </w:pPr>
       <w:r>
-        <w:t xml:space="preserve">Depois disso, constatou-se que no conjunto de dados havia códigos de </w:t>
+        <w:t xml:space="preserve">Depois disso, constatou-se que no conjunto de dados </w:t>
+      </w:r>
+      <w:r>
+        <w:t>havia</w:t>
+      </w:r>
+      <w:r>
+        <w:t xml:space="preserve"> códigos de </w:t>
       </w:r>
       <w:r>
         <w:t>a</w:t>
@@ -8502,13 +8547,7 @@
         <w:t xml:space="preserve">os </w:t>
       </w:r>
       <w:r>
-        <w:t>cód</w:t>
-      </w:r>
-      <w:r>
-        <w:t>i</w:t>
-      </w:r>
-      <w:r>
-        <w:t xml:space="preserve">gos de </w:t>
+        <w:t xml:space="preserve">códigos de </w:t>
       </w:r>
       <w:r>
         <w:t xml:space="preserve">grupos de </w:t>
@@ -8674,71 +8713,77 @@
         <w:t>Dessa maneira, a seguinte hipótese surgiu: seria possível d</w:t>
       </w:r>
       <w:r>
-        <w:t xml:space="preserve">eterminar qualquer grupo de CID, que classifica uma doença, </w:t>
+        <w:t xml:space="preserve">eterminar qualquer </w:t>
+      </w:r>
+      <w:r>
+        <w:t xml:space="preserve">outro </w:t>
+      </w:r>
+      <w:r>
+        <w:t xml:space="preserve">grupo de CID, que classifica uma doença, </w:t>
+      </w:r>
+      <w:r>
+        <w:t xml:space="preserve">somente com observações desse </w:t>
+      </w:r>
+      <w:r>
+        <w:t xml:space="preserve">grupo </w:t>
+      </w:r>
+      <w:r>
+        <w:t xml:space="preserve">em conjunto com Z00? </w:t>
+      </w:r>
+    </w:p>
+    <w:p>
+      <w:pPr>
+        <w:pStyle w:val="PargrafodaLista"/>
+      </w:pPr>
+      <w:r>
+        <w:t xml:space="preserve">Para confirmar essa hipótese o Z00 </w:t>
+      </w:r>
+      <w:r>
+        <w:t>serviu de apoio para determinar que não houvesse algo de errado com o paciente.</w:t>
+      </w:r>
+      <w:r>
+        <w:t xml:space="preserve"> E a</w:t>
+      </w:r>
+      <w:r>
+        <w:t xml:space="preserve"> partir disso, cada grupo de </w:t>
+      </w:r>
+      <w:r>
+        <w:t xml:space="preserve">CID </w:t>
+      </w:r>
+      <w:r>
+        <w:t>foi preparado para ser confrontado com Z00</w:t>
+      </w:r>
+      <w:r>
+        <w:t xml:space="preserve">, para tanto </w:t>
+      </w:r>
+      <w:proofErr w:type="gramStart"/>
+      <w:r>
+        <w:t>criou-se</w:t>
+      </w:r>
+      <w:proofErr w:type="gramEnd"/>
+      <w:r>
+        <w:t xml:space="preserve"> uma coluna para cada </w:t>
+      </w:r>
+      <w:r>
+        <w:t xml:space="preserve">um </w:t>
+      </w:r>
+      <w:r>
+        <w:t xml:space="preserve">com valores </w:t>
+      </w:r>
+      <w:r>
+        <w:t xml:space="preserve">entre </w:t>
+      </w:r>
+      <w:r>
+        <w:t xml:space="preserve">0 e 1 para indicar respectivamente </w:t>
+      </w:r>
+      <w:r>
+        <w:t>inexistência e existência desse</w:t>
       </w:r>
       <w:r>
         <w:t>s</w:t>
       </w:r>
       <w:r>
-        <w:t>o</w:t>
-      </w:r>
-      <w:r>
-        <w:t xml:space="preserve">mente com observações desse </w:t>
-      </w:r>
-      <w:r>
-        <w:t xml:space="preserve">grupo </w:t>
-      </w:r>
-      <w:r>
-        <w:t xml:space="preserve">em conjunto com Z00? </w:t>
-      </w:r>
-    </w:p>
-    <w:p>
-      <w:pPr>
-        <w:pStyle w:val="PargrafodaLista"/>
-      </w:pPr>
-      <w:r>
-        <w:t xml:space="preserve">Para confirmar essa hipótese o Z00 </w:t>
-      </w:r>
-      <w:r>
-        <w:t>serviu de apoio para determinar que não houvesse algo de errado com o paciente.</w:t>
-      </w:r>
-      <w:r>
-        <w:t xml:space="preserve"> E a</w:t>
-      </w:r>
-      <w:r>
-        <w:t xml:space="preserve"> partir disso, cada grupo de </w:t>
-      </w:r>
-      <w:r>
-        <w:t xml:space="preserve">CID </w:t>
-      </w:r>
-      <w:r>
-        <w:t>foi preparado para ser confrontado com Z00</w:t>
-      </w:r>
-      <w:r>
-        <w:t xml:space="preserve">, para tanto </w:t>
-      </w:r>
-      <w:proofErr w:type="gramStart"/>
-      <w:r>
-        <w:t>criou-se</w:t>
-      </w:r>
-      <w:proofErr w:type="gramEnd"/>
-      <w:r>
-        <w:t xml:space="preserve"> uma coluna para cada </w:t>
-      </w:r>
-      <w:r>
-        <w:t xml:space="preserve">um </w:t>
-      </w:r>
-      <w:r>
-        <w:t xml:space="preserve">com valores </w:t>
-      </w:r>
-      <w:r>
-        <w:t xml:space="preserve">entre </w:t>
-      </w:r>
-      <w:r>
-        <w:t xml:space="preserve">0 e 1 para indicar respectivamente </w:t>
-      </w:r>
-      <w:r>
-        <w:t xml:space="preserve">inexistência e existência desse no </w:t>
+        <w:t xml:space="preserve"> no </w:t>
       </w:r>
       <w:r>
         <w:t>atendimento.</w:t>
@@ -8769,7 +8814,6 @@
       <w:r>
         <w:t xml:space="preserve">o </w:t>
       </w:r>
-      <w:proofErr w:type="gramStart"/>
       <w:r>
         <w:t>i</w:t>
       </w:r>
@@ -8780,13 +8824,18 @@
         <w:t>put.</w:t>
       </w:r>
       <w:proofErr w:type="spellStart"/>
-      <w:proofErr w:type="gramEnd"/>
       <w:r>
         <w:t>csv</w:t>
       </w:r>
       <w:proofErr w:type="spellEnd"/>
       <w:r>
-        <w:t>, para entrada de dados no modelos de aprendizado de máquina</w:t>
+        <w:t>, para entrada de dados no</w:t>
+      </w:r>
+      <w:r>
+        <w:t>s</w:t>
+      </w:r>
+      <w:r>
+        <w:t xml:space="preserve"> modelos de aprendizado de máquina</w:t>
       </w:r>
       <w:r>
         <w:t xml:space="preserve"> da próxima sessão</w:t>
@@ -8826,7 +8875,7 @@
           <w:szCs w:val="24"/>
         </w:rPr>
       </w:pPr>
-      <w:bookmarkStart w:id="6" w:name="_Toc53537014"/>
+      <w:bookmarkStart w:id="6" w:name="_Toc53843878"/>
       <w:r>
         <w:rPr>
           <w:lang w:eastAsia="pt-BR"/>
@@ -8915,13 +8964,7 @@
         <w:t xml:space="preserve">s </w:t>
       </w:r>
       <w:r>
-        <w:t>e por último os cálculos de métr</w:t>
-      </w:r>
-      <w:r>
-        <w:t>i</w:t>
-      </w:r>
-      <w:r>
-        <w:t>cas para avaliação</w:t>
+        <w:t>e por último os cálculos de métricas para avaliação</w:t>
       </w:r>
       <w:r>
         <w:t xml:space="preserve"> nos dados de treino e teste</w:t>
@@ -8953,13 +8996,7 @@
         <w:t xml:space="preserve">grupo de </w:t>
       </w:r>
       <w:r>
-        <w:t>CID de ex</w:t>
-      </w:r>
-      <w:r>
-        <w:t>a</w:t>
-      </w:r>
-      <w:r>
-        <w:t xml:space="preserve">me de rotina (Z00), conforme </w:t>
+        <w:t xml:space="preserve">CID de exame de rotina (Z00), conforme </w:t>
       </w:r>
       <w:r>
         <w:t>evidenciado n</w:t>
@@ -9308,10 +9345,7 @@
         <w:t xml:space="preserve"> </w:t>
       </w:r>
       <w:r>
-        <w:t>a</w:t>
-      </w:r>
-      <w:r>
-        <w:t>té</w:t>
+        <w:t>até</w:t>
       </w:r>
       <w:r>
         <w:t xml:space="preserve"> </w:t>
@@ -9575,13 +9609,7 @@
         <w:t>apropriadas</w:t>
       </w:r>
       <w:r>
-        <w:t xml:space="preserve"> para avaliação dos m</w:t>
-      </w:r>
-      <w:r>
-        <w:t>o</w:t>
-      </w:r>
-      <w:r>
-        <w:t>delos, sendo essas: precisão, recuperação e pontuação F1.</w:t>
+        <w:t xml:space="preserve"> para avaliação dos modelos, sendo essas: precisão, recuperação e pontuação F1.</w:t>
       </w:r>
     </w:p>
     <w:p>
@@ -9759,19 +9787,7 @@
       </w:r>
       <w:proofErr w:type="spellEnd"/>
       <w:r>
-        <w:t xml:space="preserve"> apenas nos 80% restantes de treinamento, para aumentar o núm</w:t>
-      </w:r>
-      <w:r>
-        <w:t>e</w:t>
-      </w:r>
-      <w:r>
-        <w:t>ro de exemplos do grupo do CID minoritário. Dessa forma, garantiu-se o treiname</w:t>
-      </w:r>
-      <w:r>
-        <w:t>n</w:t>
-      </w:r>
-      <w:r>
-        <w:t>to em dados balanceados à medida que a validação fosse realizada com grupos distr</w:t>
+        <w:t xml:space="preserve"> apenas nos 80% restantes de treinamento, para aumentar o número de exemplos do grupo do CID minoritário. Dessa forma, garantiu-se o treinamento em dados balanceados à medida que a validação fosse realizada com grupos distr</w:t>
       </w:r>
       <w:r>
         <w:t>i</w:t>
@@ -10481,7 +10497,7 @@
           <w:szCs w:val="24"/>
         </w:rPr>
       </w:pPr>
-      <w:bookmarkStart w:id="7" w:name="_Toc53537015"/>
+      <w:bookmarkStart w:id="7" w:name="_Toc53843879"/>
       <w:r>
         <w:rPr>
           <w:lang w:eastAsia="pt-BR"/>
@@ -10552,7 +10568,10 @@
         <w:t>onado</w:t>
       </w:r>
       <w:r>
-        <w:t xml:space="preserve"> apenas três ficaram com a pontuação F1 acima de 0,70 nos d</w:t>
+        <w:t xml:space="preserve">, </w:t>
+      </w:r>
+      <w:r>
+        <w:t>apenas três ficaram com a pontuação F1 acima de 0,70 nos d</w:t>
       </w:r>
       <w:r>
         <w:t>a</w:t>
@@ -10699,7 +10718,13 @@
       </w:r>
       <w:proofErr w:type="gramEnd"/>
       <w:r>
-        <w:t xml:space="preserve"> dos 10 primeiros modelos são de redes neurais, entretanto apenas em J18 - Pneumonia por micro-organismo não especificada, que obteve-se pontuação maior que 0,70.</w:t>
+        <w:t xml:space="preserve"> dos 10 primeiros modelos são de redes neurais</w:t>
+      </w:r>
+      <w:r>
+        <w:t xml:space="preserve"> (NN)</w:t>
+      </w:r>
+      <w:r>
+        <w:t>, entretanto apenas em J18 - Pneumonia por micro-organismo não especificada, que obteve-se pontuação maior que 0,70.</w:t>
       </w:r>
     </w:p>
     <w:p>
@@ -11579,13 +11604,7 @@
         <w:t xml:space="preserve"> </w:t>
       </w:r>
       <w:r>
-        <w:t>b</w:t>
-      </w:r>
-      <w:r>
-        <w:t>a</w:t>
-      </w:r>
-      <w:r>
-        <w:t>seado no</w:t>
+        <w:t>baseado no</w:t>
       </w:r>
       <w:r>
         <w:t>s dados históricos fornecidos</w:t>
@@ -11638,13 +11657,25 @@
         <w:t xml:space="preserve">os </w:t>
       </w:r>
       <w:r>
-        <w:t>sintomas e histórico dos p</w:t>
-      </w:r>
-      <w:r>
-        <w:t>a</w:t>
-      </w:r>
-      <w:r>
-        <w:t>cientes</w:t>
+        <w:t>sintomas e histór</w:t>
+      </w:r>
+      <w:r>
+        <w:t>i</w:t>
+      </w:r>
+      <w:r>
+        <w:t>co</w:t>
+      </w:r>
+      <w:r>
+        <w:t>s</w:t>
+      </w:r>
+      <w:r>
+        <w:t xml:space="preserve"> d</w:t>
+      </w:r>
+      <w:r>
+        <w:t>e</w:t>
+      </w:r>
+      <w:r>
+        <w:t xml:space="preserve"> pacientes</w:t>
       </w:r>
       <w:r>
         <w:t xml:space="preserve"> através do processamento de linguagem natural</w:t>
@@ -11805,7 +11836,7 @@
           <w:lang w:eastAsia="pt-BR"/>
         </w:rPr>
       </w:pPr>
-      <w:bookmarkStart w:id="8" w:name="_Toc53537016"/>
+      <w:bookmarkStart w:id="8" w:name="_Toc53843880"/>
       <w:r>
         <w:rPr>
           <w:lang w:eastAsia="pt-BR"/>
@@ -11864,7 +11895,7 @@
         <w:rPr>
           <w:lang w:eastAsia="pt-BR"/>
         </w:rPr>
-        <w:t xml:space="preserve"> contêm os links para </w:t>
+        <w:t xml:space="preserve"> contêm os links </w:t>
       </w:r>
       <w:r>
         <w:rPr>
@@ -11918,19 +11949,7 @@
         <w:rPr>
           <w:lang w:eastAsia="pt-BR"/>
         </w:rPr>
-        <w:t>conju</w:t>
-      </w:r>
-      <w:r>
-        <w:rPr>
-          <w:lang w:eastAsia="pt-BR"/>
-        </w:rPr>
-        <w:t>n</w:t>
-      </w:r>
-      <w:r>
-        <w:rPr>
-          <w:lang w:eastAsia="pt-BR"/>
-        </w:rPr>
-        <w:t>tos de dados utilizados e gerados por esse trabalho.</w:t>
+        <w:t>conjuntos de dados utilizados e gerados por esse trabalho.</w:t>
       </w:r>
       <w:bookmarkStart w:id="9" w:name="_Toc351475134"/>
       <w:bookmarkStart w:id="10" w:name="_Toc297133353"/>
@@ -12073,7 +12092,25 @@
                 <w:szCs w:val="20"/>
                 <w:lang w:eastAsia="pt-BR"/>
               </w:rPr>
-              <w:t>Classificação internacional de doença HC-FAMEMA</w:t>
+              <w:t xml:space="preserve">Dados fornecidos pelo DTI do </w:t>
+            </w:r>
+            <w:r>
+              <w:rPr>
+                <w:rFonts w:ascii="Arial" w:eastAsia="Times New Roman" w:hAnsi="Arial" w:cs="Arial"/>
+                <w:sz w:val="20"/>
+                <w:szCs w:val="20"/>
+                <w:lang w:eastAsia="pt-BR"/>
+              </w:rPr>
+              <w:t>HC-FAMEMA</w:t>
+            </w:r>
+            <w:r>
+              <w:rPr>
+                <w:rFonts w:ascii="Arial" w:eastAsia="Times New Roman" w:hAnsi="Arial" w:cs="Arial"/>
+                <w:sz w:val="20"/>
+                <w:szCs w:val="20"/>
+                <w:lang w:eastAsia="pt-BR"/>
+              </w:rPr>
+              <w:t>.</w:t>
             </w:r>
           </w:p>
         </w:tc>
@@ -12161,6 +12198,15 @@
               <w:t>Python</w:t>
             </w:r>
             <w:proofErr w:type="spellEnd"/>
+            <w:r>
+              <w:rPr>
+                <w:rFonts w:ascii="Arial" w:eastAsia="Times New Roman" w:hAnsi="Arial" w:cs="Arial"/>
+                <w:sz w:val="20"/>
+                <w:szCs w:val="20"/>
+                <w:lang w:eastAsia="pt-BR"/>
+              </w:rPr>
+              <w:t>.</w:t>
+            </w:r>
           </w:p>
         </w:tc>
         <w:tc>
@@ -12283,7 +12329,7 @@
         <w:rPr>
           <w:noProof/>
         </w:rPr>
-        <w:t>22</w:t>
+        <w:t>5</w:t>
       </w:r>
     </w:fldSimple>
   </w:p>
@@ -15825,7 +15871,7 @@
 </file>
 
 <file path=customXml/itemProps1.xml><?xml version="1.0" encoding="utf-8"?>
-<ds:datastoreItem xmlns:ds="http://schemas.openxmlformats.org/officeDocument/2006/customXml" ds:itemID="{353D2613-614F-4719-B6B9-5A10A8068E41}">
+<ds:datastoreItem xmlns:ds="http://schemas.openxmlformats.org/officeDocument/2006/customXml" ds:itemID="{CB24894F-D12C-4119-8D66-496923760BF1}">
   <ds:schemaRefs>
     <ds:schemaRef ds:uri="http://schemas.openxmlformats.org/officeDocument/2006/bibliography"/>
   </ds:schemaRefs>

</xml_diff>